<commit_message>
Update BES-Especificação do Projeto - Template para entrega.docx
</commit_message>
<xml_diff>
--- a/trabalhos/BES-Especificação do Projeto - Template para entrega.docx
+++ b/trabalhos/BES-Especificação do Projeto - Template para entrega.docx
@@ -1,6 +1,6 @@
 
 <file path=word/document.xml><?xml version="1.0" encoding="utf-8"?>
-<w:document xmlns:wpc="http://schemas.microsoft.com/office/word/2010/wordprocessingCanvas" xmlns:cx="http://schemas.microsoft.com/office/drawing/2014/chartex" xmlns:cx1="http://schemas.microsoft.com/office/drawing/2015/9/8/chartex" xmlns:cx2="http://schemas.microsoft.com/office/drawing/2015/10/21/chartex" xmlns:cx3="http://schemas.microsoft.com/office/drawing/2016/5/9/chartex" xmlns:cx4="http://schemas.microsoft.com/office/drawing/2016/5/10/chartex" xmlns:cx5="http://schemas.microsoft.com/office/drawing/2016/5/11/chartex" xmlns:cx6="http://schemas.microsoft.com/office/drawing/2016/5/12/chartex" xmlns:cx7="http://schemas.microsoft.com/office/drawing/2016/5/13/chartex" xmlns:cx8="http://schemas.microsoft.com/office/drawing/2016/5/14/chartex" xmlns:mc="http://schemas.openxmlformats.org/markup-compatibility/2006" xmlns:aink="http://schemas.microsoft.com/office/drawing/2016/ink" xmlns:am3d="http://schemas.microsoft.com/office/drawing/2017/model3d" xmlns:o="urn:schemas-microsoft-com:office:office" xmlns:oel="http://schemas.microsoft.com/office/2019/extlst" xmlns:r="http://schemas.openxmlformats.org/officeDocument/2006/relationships" xmlns:m="http://schemas.openxmlformats.org/officeDocument/2006/math" xmlns:v="urn:schemas-microsoft-com:vml" xmlns:wp14="http://schemas.microsoft.com/office/word/2010/wordprocessingDrawing" xmlns:wp="http://schemas.openxmlformats.org/drawingml/2006/wordprocessingDrawing" xmlns:w10="urn:schemas-microsoft-com:office:word" xmlns:w="http://schemas.openxmlformats.org/wordprocessingml/2006/main" xmlns:w14="http://schemas.microsoft.com/office/word/2010/wordml" xmlns:w15="http://schemas.microsoft.com/office/word/2012/wordml" xmlns:w16cex="http://schemas.microsoft.com/office/word/2018/wordml/cex" xmlns:w16cid="http://schemas.microsoft.com/office/word/2016/wordml/cid" xmlns:w16="http://schemas.microsoft.com/office/word/2018/wordml" xmlns:w16sdtdh="http://schemas.microsoft.com/office/word/2020/wordml/sdtdatahash" xmlns:w16se="http://schemas.microsoft.com/office/word/2015/wordml/symex" xmlns:wpg="http://schemas.microsoft.com/office/word/2010/wordprocessingGroup" xmlns:wpi="http://schemas.microsoft.com/office/word/2010/wordprocessingInk" xmlns:wne="http://schemas.microsoft.com/office/word/2006/wordml" xmlns:wps="http://schemas.microsoft.com/office/word/2010/wordprocessingShape" mc:Ignorable="w14 w15 w16se w16cid w16 w16cex w16sdtdh wp14">
+<w:document xmlns:wpc="http://schemas.microsoft.com/office/word/2010/wordprocessingCanvas" xmlns:cx="http://schemas.microsoft.com/office/drawing/2014/chartex" xmlns:cx1="http://schemas.microsoft.com/office/drawing/2015/9/8/chartex" xmlns:cx2="http://schemas.microsoft.com/office/drawing/2015/10/21/chartex" xmlns:cx3="http://schemas.microsoft.com/office/drawing/2016/5/9/chartex" xmlns:cx4="http://schemas.microsoft.com/office/drawing/2016/5/10/chartex" xmlns:cx5="http://schemas.microsoft.com/office/drawing/2016/5/11/chartex" xmlns:cx6="http://schemas.microsoft.com/office/drawing/2016/5/12/chartex" xmlns:cx7="http://schemas.microsoft.com/office/drawing/2016/5/13/chartex" xmlns:cx8="http://schemas.microsoft.com/office/drawing/2016/5/14/chartex" xmlns:mc="http://schemas.openxmlformats.org/markup-compatibility/2006" xmlns:aink="http://schemas.microsoft.com/office/drawing/2016/ink" xmlns:am3d="http://schemas.microsoft.com/office/drawing/2017/model3d" xmlns:o="urn:schemas-microsoft-com:office:office" xmlns:r="http://schemas.openxmlformats.org/officeDocument/2006/relationships" xmlns:m="http://schemas.openxmlformats.org/officeDocument/2006/math" xmlns:v="urn:schemas-microsoft-com:vml" xmlns:wp14="http://schemas.microsoft.com/office/word/2010/wordprocessingDrawing" xmlns:wp="http://schemas.openxmlformats.org/drawingml/2006/wordprocessingDrawing" xmlns:w10="urn:schemas-microsoft-com:office:word" xmlns:w="http://schemas.openxmlformats.org/wordprocessingml/2006/main" xmlns:w14="http://schemas.microsoft.com/office/word/2010/wordml" xmlns:w15="http://schemas.microsoft.com/office/word/2012/wordml" xmlns:w16cex="http://schemas.microsoft.com/office/word/2018/wordml/cex" xmlns:w16cid="http://schemas.microsoft.com/office/word/2016/wordml/cid" xmlns:w16="http://schemas.microsoft.com/office/word/2018/wordml" xmlns:w16sdtdh="http://schemas.microsoft.com/office/word/2020/wordml/sdtdatahash" xmlns:w16se="http://schemas.microsoft.com/office/word/2015/wordml/symex" xmlns:wpg="http://schemas.microsoft.com/office/word/2010/wordprocessingGroup" xmlns:wpi="http://schemas.microsoft.com/office/word/2010/wordprocessingInk" xmlns:wne="http://schemas.microsoft.com/office/word/2006/wordml" xmlns:wps="http://schemas.microsoft.com/office/word/2010/wordprocessingShape" mc:Ignorable="w14 w15 w16se w16cid w16 w16cex w16sdtdh wp14">
   <w:body>
     <w:p/>
     <w:p>
@@ -374,7 +374,7 @@
               </wp:anchor>
             </w:drawing>
           </mc:Choice>
-          <mc:Fallback xmlns:w16du="http://schemas.microsoft.com/office/word/2023/wordml/word16du">
+          <mc:Fallback xmlns:w16du="http://schemas.microsoft.com/office/word/2023/wordml/word16du" xmlns:oel="http://schemas.microsoft.com/office/2019/extlst">
             <w:pict>
               <v:shapetype w14:anchorId="71174E72" id="_x0000_t202" coordsize="21600,21600" o:spt="202" path="m,l,21600r21600,l21600,xe">
                 <v:stroke joinstyle="miter"/>
@@ -2283,21 +2283,12 @@
                 <w:szCs w:val="24"/>
               </w:rPr>
             </w:pPr>
-            <w:proofErr w:type="gramStart"/>
             <w:r>
               <w:rPr>
                 <w:sz w:val="24"/>
                 <w:szCs w:val="24"/>
               </w:rPr>
-              <w:t>Analise</w:t>
-            </w:r>
-            <w:proofErr w:type="gramEnd"/>
-            <w:r>
-              <w:rPr>
-                <w:sz w:val="24"/>
-                <w:szCs w:val="24"/>
-              </w:rPr>
-              <w:t xml:space="preserve"> de dados gerenciamento de relatório</w:t>
+              <w:t>Analise de dados gerenciamento de relatório</w:t>
             </w:r>
           </w:p>
           <w:p>
@@ -2320,27 +2311,14 @@
       <w:r>
         <w:t xml:space="preserve">Figura </w:t>
       </w:r>
-      <w:r>
-        <w:fldChar w:fldCharType="begin"/>
-      </w:r>
-      <w:r>
-        <w:instrText xml:space="preserve"> SEQ Figura \* ARABIC </w:instrText>
-      </w:r>
-      <w:r>
-        <w:fldChar w:fldCharType="separate"/>
-      </w:r>
-      <w:r>
-        <w:rPr>
-          <w:noProof/>
-        </w:rPr>
-        <w:t>1</w:t>
-      </w:r>
-      <w:r>
-        <w:rPr>
-          <w:noProof/>
-        </w:rPr>
-        <w:fldChar w:fldCharType="end"/>
-      </w:r>
+      <w:fldSimple w:instr=" SEQ Figura \* ARABIC ">
+        <w:r>
+          <w:rPr>
+            <w:noProof/>
+          </w:rPr>
+          <w:t>1</w:t>
+        </w:r>
+      </w:fldSimple>
       <w:r>
         <w:t xml:space="preserve"> – Quadro “3 Objetivos”</w:t>
       </w:r>
@@ -2800,27 +2778,14 @@
       <w:r>
         <w:t xml:space="preserve">Figura </w:t>
       </w:r>
-      <w:r>
-        <w:fldChar w:fldCharType="begin"/>
-      </w:r>
-      <w:r>
-        <w:instrText xml:space="preserve"> SEQ Figura \* ARABIC </w:instrText>
-      </w:r>
-      <w:r>
-        <w:fldChar w:fldCharType="separate"/>
-      </w:r>
-      <w:r>
-        <w:rPr>
-          <w:noProof/>
-        </w:rPr>
-        <w:t>2</w:t>
-      </w:r>
-      <w:r>
-        <w:rPr>
-          <w:noProof/>
-        </w:rPr>
-        <w:fldChar w:fldCharType="end"/>
-      </w:r>
+      <w:fldSimple w:instr=" SEQ Figura \* ARABIC ">
+        <w:r>
+          <w:rPr>
+            <w:noProof/>
+          </w:rPr>
+          <w:t>2</w:t>
+        </w:r>
+      </w:fldSimple>
       <w:r>
         <w:t xml:space="preserve"> – Quadro </w:t>
       </w:r>
@@ -3250,7 +3215,6 @@
               <w:t xml:space="preserve">Aumentar o </w:t>
             </w:r>
             <w:proofErr w:type="spellStart"/>
-            <w:proofErr w:type="gramStart"/>
             <w:r>
               <w:rPr>
                 <w:color w:val="000000" w:themeColor="text1"/>
@@ -3258,7 +3222,6 @@
               <w:t>numero</w:t>
             </w:r>
             <w:proofErr w:type="spellEnd"/>
-            <w:proofErr w:type="gramEnd"/>
             <w:r>
               <w:rPr>
                 <w:color w:val="000000" w:themeColor="text1"/>
@@ -3287,27 +3250,14 @@
       <w:r>
         <w:t xml:space="preserve">Figura </w:t>
       </w:r>
-      <w:r>
-        <w:fldChar w:fldCharType="begin"/>
-      </w:r>
-      <w:r>
-        <w:instrText xml:space="preserve"> SEQ Figura \* ARABIC </w:instrText>
-      </w:r>
-      <w:r>
-        <w:fldChar w:fldCharType="separate"/>
-      </w:r>
-      <w:r>
-        <w:rPr>
-          <w:noProof/>
-        </w:rPr>
-        <w:t>3</w:t>
-      </w:r>
-      <w:r>
-        <w:rPr>
-          <w:noProof/>
-        </w:rPr>
-        <w:fldChar w:fldCharType="end"/>
-      </w:r>
+      <w:fldSimple w:instr=" SEQ Figura \* ARABIC ">
+        <w:r>
+          <w:rPr>
+            <w:noProof/>
+          </w:rPr>
+          <w:t>3</w:t>
+        </w:r>
+      </w:fldSimple>
       <w:r>
         <w:t xml:space="preserve"> </w:t>
       </w:r>
@@ -3967,7 +3917,7 @@
               <w:t xml:space="preserve">: </w:t>
             </w:r>
             <w:r>
-              <w:t>Visualizar informações do insumo</w:t>
+              <w:t>Cadastrar um Ingrediente no estoque</w:t>
             </w:r>
           </w:p>
         </w:tc>
@@ -4184,21 +4134,7 @@
               <w:rPr>
                 <w:color w:val="000000" w:themeColor="text1"/>
               </w:rPr>
-              <w:t xml:space="preserve"> redirecionado para a página </w:t>
-            </w:r>
-            <w:proofErr w:type="gramStart"/>
-            <w:r>
-              <w:rPr>
-                <w:color w:val="000000" w:themeColor="text1"/>
-              </w:rPr>
-              <w:t>aonde</w:t>
-            </w:r>
-            <w:proofErr w:type="gramEnd"/>
-            <w:r>
-              <w:rPr>
-                <w:color w:val="000000" w:themeColor="text1"/>
-              </w:rPr>
-              <w:t xml:space="preserve"> </w:t>
+              <w:t xml:space="preserve"> redirecionado para a página aonde </w:t>
             </w:r>
             <w:r>
               <w:rPr>
@@ -4309,16 +4245,8 @@
               <w:rPr>
                 <w:color w:val="000000" w:themeColor="text1"/>
               </w:rPr>
-              <w:t xml:space="preserve">do a </w:t>
-            </w:r>
-            <w:proofErr w:type="gramStart"/>
-            <w:r>
-              <w:rPr>
-                <w:color w:val="000000" w:themeColor="text1"/>
-              </w:rPr>
-              <w:t>pagina</w:t>
-            </w:r>
-            <w:proofErr w:type="gramEnd"/>
+              <w:t>do a pagina</w:t>
+            </w:r>
           </w:p>
           <w:p>
             <w:pPr>
@@ -5396,27 +5324,14 @@
       <w:r>
         <w:t xml:space="preserve">Figura </w:t>
       </w:r>
-      <w:r>
-        <w:fldChar w:fldCharType="begin"/>
-      </w:r>
-      <w:r>
-        <w:instrText xml:space="preserve"> SEQ Figura \* ARABIC </w:instrText>
-      </w:r>
-      <w:r>
-        <w:fldChar w:fldCharType="separate"/>
-      </w:r>
-      <w:r>
-        <w:rPr>
-          <w:noProof/>
-        </w:rPr>
-        <w:t>6</w:t>
-      </w:r>
-      <w:r>
-        <w:rPr>
-          <w:noProof/>
-        </w:rPr>
-        <w:fldChar w:fldCharType="end"/>
-      </w:r>
+      <w:fldSimple w:instr=" SEQ Figura \* ARABIC ">
+        <w:r>
+          <w:rPr>
+            <w:noProof/>
+          </w:rPr>
+          <w:t>6</w:t>
+        </w:r>
+      </w:fldSimple>
       <w:r>
         <w:t xml:space="preserve"> – Exemplo 2: User Stories e Critérios de Aceite</w:t>
       </w:r>
@@ -5658,12 +5573,10 @@
               <w:t xml:space="preserve">O usuário não autenticado acessa a </w:t>
             </w:r>
             <w:proofErr w:type="spellStart"/>
-            <w:proofErr w:type="gramStart"/>
             <w:r>
               <w:t>pagina</w:t>
             </w:r>
             <w:proofErr w:type="spellEnd"/>
-            <w:proofErr w:type="gramEnd"/>
             <w:r>
               <w:t xml:space="preserve"> de cadastro</w:t>
             </w:r>
@@ -5969,15 +5882,7 @@
               <w:t xml:space="preserve">: </w:t>
             </w:r>
             <w:r>
-              <w:t xml:space="preserve">Preenche o CPF e </w:t>
-            </w:r>
-            <w:proofErr w:type="gramStart"/>
-            <w:r>
-              <w:t>o mesmo</w:t>
-            </w:r>
-            <w:proofErr w:type="gramEnd"/>
-            <w:r>
-              <w:t xml:space="preserve"> já está cadastrado.</w:t>
+              <w:t>Preenche o CPF e o mesmo já está cadastrado.</w:t>
             </w:r>
           </w:p>
           <w:p>
@@ -6307,15 +6212,7 @@
               <w:t>ENTÃO</w:t>
             </w:r>
             <w:r>
-              <w:t xml:space="preserve">: É redirecionado a </w:t>
-            </w:r>
-            <w:proofErr w:type="gramStart"/>
-            <w:r>
-              <w:t>pagina</w:t>
-            </w:r>
-            <w:proofErr w:type="gramEnd"/>
-            <w:r>
-              <w:t xml:space="preserve"> aonde pode editar as informações do ingrediente</w:t>
+              <w:t>: É redirecionado a pagina aonde pode editar as informações do ingrediente</w:t>
             </w:r>
           </w:p>
         </w:tc>
@@ -6436,12 +6333,10 @@
               <w:t xml:space="preserve">: Ele tenta acessar a </w:t>
             </w:r>
             <w:proofErr w:type="spellStart"/>
-            <w:proofErr w:type="gramStart"/>
             <w:r>
               <w:t>pagina</w:t>
             </w:r>
             <w:proofErr w:type="spellEnd"/>
-            <w:proofErr w:type="gramEnd"/>
             <w:r>
               <w:t xml:space="preserve"> de ingredientes</w:t>
             </w:r>
@@ -6462,12 +6357,10 @@
               <w:t xml:space="preserve">: Ele não tem acesso a essa </w:t>
             </w:r>
             <w:proofErr w:type="spellStart"/>
-            <w:proofErr w:type="gramStart"/>
             <w:r>
               <w:t>pagina</w:t>
             </w:r>
             <w:proofErr w:type="spellEnd"/>
-            <w:proofErr w:type="gramEnd"/>
             <w:r>
               <w:t xml:space="preserve"> e é redirecionado a </w:t>
             </w:r>
@@ -7070,12 +6963,10 @@
               <w:t xml:space="preserve">Ele é redirecionado a </w:t>
             </w:r>
             <w:proofErr w:type="spellStart"/>
-            <w:proofErr w:type="gramStart"/>
             <w:r>
               <w:t>pagina</w:t>
             </w:r>
             <w:proofErr w:type="spellEnd"/>
-            <w:proofErr w:type="gramEnd"/>
             <w:r>
               <w:t xml:space="preserve"> principal já que não está logado</w:t>
             </w:r>
@@ -7432,6 +7323,7 @@
               <w:rPr>
                 <w:b/>
                 <w:bCs/>
+                <w:noProof/>
               </w:rPr>
               <w:lastRenderedPageBreak/>
               <w:drawing>
@@ -7503,27 +7395,14 @@
         <w:lastRenderedPageBreak/>
         <w:t xml:space="preserve">Figura </w:t>
       </w:r>
-      <w:r>
-        <w:fldChar w:fldCharType="begin"/>
-      </w:r>
-      <w:r>
-        <w:instrText xml:space="preserve"> SEQ Figura \* ARABIC </w:instrText>
-      </w:r>
-      <w:r>
-        <w:fldChar w:fldCharType="separate"/>
-      </w:r>
-      <w:r>
-        <w:rPr>
-          <w:noProof/>
-        </w:rPr>
-        <w:t>7</w:t>
-      </w:r>
-      <w:r>
-        <w:rPr>
-          <w:noProof/>
-        </w:rPr>
-        <w:fldChar w:fldCharType="end"/>
-      </w:r>
+      <w:fldSimple w:instr=" SEQ Figura \* ARABIC ">
+        <w:r>
+          <w:rPr>
+            <w:noProof/>
+          </w:rPr>
+          <w:t>7</w:t>
+        </w:r>
+      </w:fldSimple>
       <w:r>
         <w:t xml:space="preserve"> – </w:t>
       </w:r>
@@ -7764,27 +7643,14 @@
         <w:lastRenderedPageBreak/>
         <w:t xml:space="preserve">Figura </w:t>
       </w:r>
-      <w:r>
-        <w:fldChar w:fldCharType="begin"/>
-      </w:r>
-      <w:r>
-        <w:instrText xml:space="preserve"> SEQ Figura \* ARABIC </w:instrText>
-      </w:r>
-      <w:r>
-        <w:fldChar w:fldCharType="separate"/>
-      </w:r>
-      <w:r>
-        <w:rPr>
-          <w:noProof/>
-        </w:rPr>
-        <w:t>9</w:t>
-      </w:r>
-      <w:r>
-        <w:rPr>
-          <w:noProof/>
-        </w:rPr>
-        <w:fldChar w:fldCharType="end"/>
-      </w:r>
+      <w:fldSimple w:instr=" SEQ Figura \* ARABIC ">
+        <w:r>
+          <w:rPr>
+            <w:noProof/>
+          </w:rPr>
+          <w:t>9</w:t>
+        </w:r>
+      </w:fldSimple>
       <w:r>
         <w:t xml:space="preserve"> – Exemplo: Diagrama </w:t>
       </w:r>
@@ -8029,7 +7895,7 @@
 </file>
 
 <file path=word/endnotes.xml><?xml version="1.0" encoding="utf-8"?>
-<w:endnotes xmlns:wpc="http://schemas.microsoft.com/office/word/2010/wordprocessingCanvas" xmlns:cx="http://schemas.microsoft.com/office/drawing/2014/chartex" xmlns:cx1="http://schemas.microsoft.com/office/drawing/2015/9/8/chartex" xmlns:cx2="http://schemas.microsoft.com/office/drawing/2015/10/21/chartex" xmlns:cx3="http://schemas.microsoft.com/office/drawing/2016/5/9/chartex" xmlns:cx4="http://schemas.microsoft.com/office/drawing/2016/5/10/chartex" xmlns:cx5="http://schemas.microsoft.com/office/drawing/2016/5/11/chartex" xmlns:cx6="http://schemas.microsoft.com/office/drawing/2016/5/12/chartex" xmlns:cx7="http://schemas.microsoft.com/office/drawing/2016/5/13/chartex" xmlns:cx8="http://schemas.microsoft.com/office/drawing/2016/5/14/chartex" xmlns:mc="http://schemas.openxmlformats.org/markup-compatibility/2006" xmlns:aink="http://schemas.microsoft.com/office/drawing/2016/ink" xmlns:am3d="http://schemas.microsoft.com/office/drawing/2017/model3d" xmlns:o="urn:schemas-microsoft-com:office:office" xmlns:oel="http://schemas.microsoft.com/office/2019/extlst" xmlns:r="http://schemas.openxmlformats.org/officeDocument/2006/relationships" xmlns:m="http://schemas.openxmlformats.org/officeDocument/2006/math" xmlns:v="urn:schemas-microsoft-com:vml" xmlns:wp14="http://schemas.microsoft.com/office/word/2010/wordprocessingDrawing" xmlns:wp="http://schemas.openxmlformats.org/drawingml/2006/wordprocessingDrawing" xmlns:w10="urn:schemas-microsoft-com:office:word" xmlns:w="http://schemas.openxmlformats.org/wordprocessingml/2006/main" xmlns:w14="http://schemas.microsoft.com/office/word/2010/wordml" xmlns:w15="http://schemas.microsoft.com/office/word/2012/wordml" xmlns:w16cex="http://schemas.microsoft.com/office/word/2018/wordml/cex" xmlns:w16cid="http://schemas.microsoft.com/office/word/2016/wordml/cid" xmlns:w16="http://schemas.microsoft.com/office/word/2018/wordml" xmlns:w16sdtdh="http://schemas.microsoft.com/office/word/2020/wordml/sdtdatahash" xmlns:w16se="http://schemas.microsoft.com/office/word/2015/wordml/symex" xmlns:wpg="http://schemas.microsoft.com/office/word/2010/wordprocessingGroup" xmlns:wpi="http://schemas.microsoft.com/office/word/2010/wordprocessingInk" xmlns:wne="http://schemas.microsoft.com/office/word/2006/wordml" xmlns:wps="http://schemas.microsoft.com/office/word/2010/wordprocessingShape" mc:Ignorable="w14 w15 w16se w16cid w16 w16cex w16sdtdh wp14">
+<w:endnotes xmlns:wpc="http://schemas.microsoft.com/office/word/2010/wordprocessingCanvas" xmlns:cx="http://schemas.microsoft.com/office/drawing/2014/chartex" xmlns:cx1="http://schemas.microsoft.com/office/drawing/2015/9/8/chartex" xmlns:cx2="http://schemas.microsoft.com/office/drawing/2015/10/21/chartex" xmlns:cx3="http://schemas.microsoft.com/office/drawing/2016/5/9/chartex" xmlns:cx4="http://schemas.microsoft.com/office/drawing/2016/5/10/chartex" xmlns:cx5="http://schemas.microsoft.com/office/drawing/2016/5/11/chartex" xmlns:cx6="http://schemas.microsoft.com/office/drawing/2016/5/12/chartex" xmlns:cx7="http://schemas.microsoft.com/office/drawing/2016/5/13/chartex" xmlns:cx8="http://schemas.microsoft.com/office/drawing/2016/5/14/chartex" xmlns:mc="http://schemas.openxmlformats.org/markup-compatibility/2006" xmlns:aink="http://schemas.microsoft.com/office/drawing/2016/ink" xmlns:am3d="http://schemas.microsoft.com/office/drawing/2017/model3d" xmlns:o="urn:schemas-microsoft-com:office:office" xmlns:r="http://schemas.openxmlformats.org/officeDocument/2006/relationships" xmlns:m="http://schemas.openxmlformats.org/officeDocument/2006/math" xmlns:v="urn:schemas-microsoft-com:vml" xmlns:wp14="http://schemas.microsoft.com/office/word/2010/wordprocessingDrawing" xmlns:wp="http://schemas.openxmlformats.org/drawingml/2006/wordprocessingDrawing" xmlns:w10="urn:schemas-microsoft-com:office:word" xmlns:w="http://schemas.openxmlformats.org/wordprocessingml/2006/main" xmlns:w14="http://schemas.microsoft.com/office/word/2010/wordml" xmlns:w15="http://schemas.microsoft.com/office/word/2012/wordml" xmlns:w16cex="http://schemas.microsoft.com/office/word/2018/wordml/cex" xmlns:w16cid="http://schemas.microsoft.com/office/word/2016/wordml/cid" xmlns:w16="http://schemas.microsoft.com/office/word/2018/wordml" xmlns:w16sdtdh="http://schemas.microsoft.com/office/word/2020/wordml/sdtdatahash" xmlns:w16se="http://schemas.microsoft.com/office/word/2015/wordml/symex" xmlns:wpg="http://schemas.microsoft.com/office/word/2010/wordprocessingGroup" xmlns:wpi="http://schemas.microsoft.com/office/word/2010/wordprocessingInk" xmlns:wne="http://schemas.microsoft.com/office/word/2006/wordml" xmlns:wps="http://schemas.microsoft.com/office/word/2010/wordprocessingShape" mc:Ignorable="w14 w15 w16se w16cid w16 w16cex w16sdtdh wp14">
   <w:endnote w:type="separator" w:id="-1">
     <w:p>
       <w:pPr>
@@ -8054,7 +7920,7 @@
 </file>
 
 <file path=word/footer1.xml><?xml version="1.0" encoding="utf-8"?>
-<w:ftr xmlns:wpc="http://schemas.microsoft.com/office/word/2010/wordprocessingCanvas" xmlns:cx="http://schemas.microsoft.com/office/drawing/2014/chartex" xmlns:cx1="http://schemas.microsoft.com/office/drawing/2015/9/8/chartex" xmlns:cx2="http://schemas.microsoft.com/office/drawing/2015/10/21/chartex" xmlns:cx3="http://schemas.microsoft.com/office/drawing/2016/5/9/chartex" xmlns:cx4="http://schemas.microsoft.com/office/drawing/2016/5/10/chartex" xmlns:cx5="http://schemas.microsoft.com/office/drawing/2016/5/11/chartex" xmlns:cx6="http://schemas.microsoft.com/office/drawing/2016/5/12/chartex" xmlns:cx7="http://schemas.microsoft.com/office/drawing/2016/5/13/chartex" xmlns:cx8="http://schemas.microsoft.com/office/drawing/2016/5/14/chartex" xmlns:mc="http://schemas.openxmlformats.org/markup-compatibility/2006" xmlns:aink="http://schemas.microsoft.com/office/drawing/2016/ink" xmlns:am3d="http://schemas.microsoft.com/office/drawing/2017/model3d" xmlns:o="urn:schemas-microsoft-com:office:office" xmlns:oel="http://schemas.microsoft.com/office/2019/extlst" xmlns:r="http://schemas.openxmlformats.org/officeDocument/2006/relationships" xmlns:m="http://schemas.openxmlformats.org/officeDocument/2006/math" xmlns:v="urn:schemas-microsoft-com:vml" xmlns:wp14="http://schemas.microsoft.com/office/word/2010/wordprocessingDrawing" xmlns:wp="http://schemas.openxmlformats.org/drawingml/2006/wordprocessingDrawing" xmlns:w10="urn:schemas-microsoft-com:office:word" xmlns:w="http://schemas.openxmlformats.org/wordprocessingml/2006/main" xmlns:w14="http://schemas.microsoft.com/office/word/2010/wordml" xmlns:w15="http://schemas.microsoft.com/office/word/2012/wordml" xmlns:w16cex="http://schemas.microsoft.com/office/word/2018/wordml/cex" xmlns:w16cid="http://schemas.microsoft.com/office/word/2016/wordml/cid" xmlns:w16="http://schemas.microsoft.com/office/word/2018/wordml" xmlns:w16sdtdh="http://schemas.microsoft.com/office/word/2020/wordml/sdtdatahash" xmlns:w16se="http://schemas.microsoft.com/office/word/2015/wordml/symex" xmlns:wpg="http://schemas.microsoft.com/office/word/2010/wordprocessingGroup" xmlns:wpi="http://schemas.microsoft.com/office/word/2010/wordprocessingInk" xmlns:wne="http://schemas.microsoft.com/office/word/2006/wordml" xmlns:wps="http://schemas.microsoft.com/office/word/2010/wordprocessingShape" mc:Ignorable="w14 w15 w16se w16cid w16 w16cex w16sdtdh wp14">
+<w:ftr xmlns:wpc="http://schemas.microsoft.com/office/word/2010/wordprocessingCanvas" xmlns:cx="http://schemas.microsoft.com/office/drawing/2014/chartex" xmlns:cx1="http://schemas.microsoft.com/office/drawing/2015/9/8/chartex" xmlns:cx2="http://schemas.microsoft.com/office/drawing/2015/10/21/chartex" xmlns:cx3="http://schemas.microsoft.com/office/drawing/2016/5/9/chartex" xmlns:cx4="http://schemas.microsoft.com/office/drawing/2016/5/10/chartex" xmlns:cx5="http://schemas.microsoft.com/office/drawing/2016/5/11/chartex" xmlns:cx6="http://schemas.microsoft.com/office/drawing/2016/5/12/chartex" xmlns:cx7="http://schemas.microsoft.com/office/drawing/2016/5/13/chartex" xmlns:cx8="http://schemas.microsoft.com/office/drawing/2016/5/14/chartex" xmlns:mc="http://schemas.openxmlformats.org/markup-compatibility/2006" xmlns:aink="http://schemas.microsoft.com/office/drawing/2016/ink" xmlns:am3d="http://schemas.microsoft.com/office/drawing/2017/model3d" xmlns:o="urn:schemas-microsoft-com:office:office" xmlns:r="http://schemas.openxmlformats.org/officeDocument/2006/relationships" xmlns:m="http://schemas.openxmlformats.org/officeDocument/2006/math" xmlns:v="urn:schemas-microsoft-com:vml" xmlns:wp14="http://schemas.microsoft.com/office/word/2010/wordprocessingDrawing" xmlns:wp="http://schemas.openxmlformats.org/drawingml/2006/wordprocessingDrawing" xmlns:w10="urn:schemas-microsoft-com:office:word" xmlns:w="http://schemas.openxmlformats.org/wordprocessingml/2006/main" xmlns:w14="http://schemas.microsoft.com/office/word/2010/wordml" xmlns:w15="http://schemas.microsoft.com/office/word/2012/wordml" xmlns:w16cex="http://schemas.microsoft.com/office/word/2018/wordml/cex" xmlns:w16cid="http://schemas.microsoft.com/office/word/2016/wordml/cid" xmlns:w16="http://schemas.microsoft.com/office/word/2018/wordml" xmlns:w16sdtdh="http://schemas.microsoft.com/office/word/2020/wordml/sdtdatahash" xmlns:w16se="http://schemas.microsoft.com/office/word/2015/wordml/symex" xmlns:wpg="http://schemas.microsoft.com/office/word/2010/wordprocessingGroup" xmlns:wpi="http://schemas.microsoft.com/office/word/2010/wordprocessingInk" xmlns:wne="http://schemas.microsoft.com/office/word/2006/wordml" xmlns:wps="http://schemas.microsoft.com/office/word/2010/wordprocessingShape" mc:Ignorable="w14 w15 w16se w16cid w16 w16cex w16sdtdh wp14">
   <w:p>
     <w:pPr>
       <w:pStyle w:val="Rodap"/>
@@ -8096,7 +7962,7 @@
 </file>
 
 <file path=word/footnotes.xml><?xml version="1.0" encoding="utf-8"?>
-<w:footnotes xmlns:wpc="http://schemas.microsoft.com/office/word/2010/wordprocessingCanvas" xmlns:cx="http://schemas.microsoft.com/office/drawing/2014/chartex" xmlns:cx1="http://schemas.microsoft.com/office/drawing/2015/9/8/chartex" xmlns:cx2="http://schemas.microsoft.com/office/drawing/2015/10/21/chartex" xmlns:cx3="http://schemas.microsoft.com/office/drawing/2016/5/9/chartex" xmlns:cx4="http://schemas.microsoft.com/office/drawing/2016/5/10/chartex" xmlns:cx5="http://schemas.microsoft.com/office/drawing/2016/5/11/chartex" xmlns:cx6="http://schemas.microsoft.com/office/drawing/2016/5/12/chartex" xmlns:cx7="http://schemas.microsoft.com/office/drawing/2016/5/13/chartex" xmlns:cx8="http://schemas.microsoft.com/office/drawing/2016/5/14/chartex" xmlns:mc="http://schemas.openxmlformats.org/markup-compatibility/2006" xmlns:aink="http://schemas.microsoft.com/office/drawing/2016/ink" xmlns:am3d="http://schemas.microsoft.com/office/drawing/2017/model3d" xmlns:o="urn:schemas-microsoft-com:office:office" xmlns:oel="http://schemas.microsoft.com/office/2019/extlst" xmlns:r="http://schemas.openxmlformats.org/officeDocument/2006/relationships" xmlns:m="http://schemas.openxmlformats.org/officeDocument/2006/math" xmlns:v="urn:schemas-microsoft-com:vml" xmlns:wp14="http://schemas.microsoft.com/office/word/2010/wordprocessingDrawing" xmlns:wp="http://schemas.openxmlformats.org/drawingml/2006/wordprocessingDrawing" xmlns:w10="urn:schemas-microsoft-com:office:word" xmlns:w="http://schemas.openxmlformats.org/wordprocessingml/2006/main" xmlns:w14="http://schemas.microsoft.com/office/word/2010/wordml" xmlns:w15="http://schemas.microsoft.com/office/word/2012/wordml" xmlns:w16cex="http://schemas.microsoft.com/office/word/2018/wordml/cex" xmlns:w16cid="http://schemas.microsoft.com/office/word/2016/wordml/cid" xmlns:w16="http://schemas.microsoft.com/office/word/2018/wordml" xmlns:w16sdtdh="http://schemas.microsoft.com/office/word/2020/wordml/sdtdatahash" xmlns:w16se="http://schemas.microsoft.com/office/word/2015/wordml/symex" xmlns:wpg="http://schemas.microsoft.com/office/word/2010/wordprocessingGroup" xmlns:wpi="http://schemas.microsoft.com/office/word/2010/wordprocessingInk" xmlns:wne="http://schemas.microsoft.com/office/word/2006/wordml" xmlns:wps="http://schemas.microsoft.com/office/word/2010/wordprocessingShape" mc:Ignorable="w14 w15 w16se w16cid w16 w16cex w16sdtdh wp14">
+<w:footnotes xmlns:wpc="http://schemas.microsoft.com/office/word/2010/wordprocessingCanvas" xmlns:cx="http://schemas.microsoft.com/office/drawing/2014/chartex" xmlns:cx1="http://schemas.microsoft.com/office/drawing/2015/9/8/chartex" xmlns:cx2="http://schemas.microsoft.com/office/drawing/2015/10/21/chartex" xmlns:cx3="http://schemas.microsoft.com/office/drawing/2016/5/9/chartex" xmlns:cx4="http://schemas.microsoft.com/office/drawing/2016/5/10/chartex" xmlns:cx5="http://schemas.microsoft.com/office/drawing/2016/5/11/chartex" xmlns:cx6="http://schemas.microsoft.com/office/drawing/2016/5/12/chartex" xmlns:cx7="http://schemas.microsoft.com/office/drawing/2016/5/13/chartex" xmlns:cx8="http://schemas.microsoft.com/office/drawing/2016/5/14/chartex" xmlns:mc="http://schemas.openxmlformats.org/markup-compatibility/2006" xmlns:aink="http://schemas.microsoft.com/office/drawing/2016/ink" xmlns:am3d="http://schemas.microsoft.com/office/drawing/2017/model3d" xmlns:o="urn:schemas-microsoft-com:office:office" xmlns:r="http://schemas.openxmlformats.org/officeDocument/2006/relationships" xmlns:m="http://schemas.openxmlformats.org/officeDocument/2006/math" xmlns:v="urn:schemas-microsoft-com:vml" xmlns:wp14="http://schemas.microsoft.com/office/word/2010/wordprocessingDrawing" xmlns:wp="http://schemas.openxmlformats.org/drawingml/2006/wordprocessingDrawing" xmlns:w10="urn:schemas-microsoft-com:office:word" xmlns:w="http://schemas.openxmlformats.org/wordprocessingml/2006/main" xmlns:w14="http://schemas.microsoft.com/office/word/2010/wordml" xmlns:w15="http://schemas.microsoft.com/office/word/2012/wordml" xmlns:w16cex="http://schemas.microsoft.com/office/word/2018/wordml/cex" xmlns:w16cid="http://schemas.microsoft.com/office/word/2016/wordml/cid" xmlns:w16="http://schemas.microsoft.com/office/word/2018/wordml" xmlns:w16sdtdh="http://schemas.microsoft.com/office/word/2020/wordml/sdtdatahash" xmlns:w16se="http://schemas.microsoft.com/office/word/2015/wordml/symex" xmlns:wpg="http://schemas.microsoft.com/office/word/2010/wordprocessingGroup" xmlns:wpi="http://schemas.microsoft.com/office/word/2010/wordprocessingInk" xmlns:wne="http://schemas.microsoft.com/office/word/2006/wordml" xmlns:wps="http://schemas.microsoft.com/office/word/2010/wordprocessingShape" mc:Ignorable="w14 w15 w16se w16cid w16 w16cex w16sdtdh wp14">
   <w:footnote w:type="separator" w:id="-1">
     <w:p>
       <w:pPr>
@@ -8121,7 +7987,7 @@
 </file>
 
 <file path=word/header1.xml><?xml version="1.0" encoding="utf-8"?>
-<w:hdr xmlns:wpc="http://schemas.microsoft.com/office/word/2010/wordprocessingCanvas" xmlns:cx="http://schemas.microsoft.com/office/drawing/2014/chartex" xmlns:cx1="http://schemas.microsoft.com/office/drawing/2015/9/8/chartex" xmlns:cx2="http://schemas.microsoft.com/office/drawing/2015/10/21/chartex" xmlns:cx3="http://schemas.microsoft.com/office/drawing/2016/5/9/chartex" xmlns:cx4="http://schemas.microsoft.com/office/drawing/2016/5/10/chartex" xmlns:cx5="http://schemas.microsoft.com/office/drawing/2016/5/11/chartex" xmlns:cx6="http://schemas.microsoft.com/office/drawing/2016/5/12/chartex" xmlns:cx7="http://schemas.microsoft.com/office/drawing/2016/5/13/chartex" xmlns:cx8="http://schemas.microsoft.com/office/drawing/2016/5/14/chartex" xmlns:mc="http://schemas.openxmlformats.org/markup-compatibility/2006" xmlns:aink="http://schemas.microsoft.com/office/drawing/2016/ink" xmlns:am3d="http://schemas.microsoft.com/office/drawing/2017/model3d" xmlns:o="urn:schemas-microsoft-com:office:office" xmlns:oel="http://schemas.microsoft.com/office/2019/extlst" xmlns:r="http://schemas.openxmlformats.org/officeDocument/2006/relationships" xmlns:m="http://schemas.openxmlformats.org/officeDocument/2006/math" xmlns:v="urn:schemas-microsoft-com:vml" xmlns:wp14="http://schemas.microsoft.com/office/word/2010/wordprocessingDrawing" xmlns:wp="http://schemas.openxmlformats.org/drawingml/2006/wordprocessingDrawing" xmlns:w10="urn:schemas-microsoft-com:office:word" xmlns:w="http://schemas.openxmlformats.org/wordprocessingml/2006/main" xmlns:w14="http://schemas.microsoft.com/office/word/2010/wordml" xmlns:w15="http://schemas.microsoft.com/office/word/2012/wordml" xmlns:w16cex="http://schemas.microsoft.com/office/word/2018/wordml/cex" xmlns:w16cid="http://schemas.microsoft.com/office/word/2016/wordml/cid" xmlns:w16="http://schemas.microsoft.com/office/word/2018/wordml" xmlns:w16sdtdh="http://schemas.microsoft.com/office/word/2020/wordml/sdtdatahash" xmlns:w16se="http://schemas.microsoft.com/office/word/2015/wordml/symex" xmlns:wpg="http://schemas.microsoft.com/office/word/2010/wordprocessingGroup" xmlns:wpi="http://schemas.microsoft.com/office/word/2010/wordprocessingInk" xmlns:wne="http://schemas.microsoft.com/office/word/2006/wordml" xmlns:wps="http://schemas.microsoft.com/office/word/2010/wordprocessingShape" mc:Ignorable="w14 w15 w16se w16cid w16 w16cex w16sdtdh wp14">
+<w:hdr xmlns:wpc="http://schemas.microsoft.com/office/word/2010/wordprocessingCanvas" xmlns:cx="http://schemas.microsoft.com/office/drawing/2014/chartex" xmlns:cx1="http://schemas.microsoft.com/office/drawing/2015/9/8/chartex" xmlns:cx2="http://schemas.microsoft.com/office/drawing/2015/10/21/chartex" xmlns:cx3="http://schemas.microsoft.com/office/drawing/2016/5/9/chartex" xmlns:cx4="http://schemas.microsoft.com/office/drawing/2016/5/10/chartex" xmlns:cx5="http://schemas.microsoft.com/office/drawing/2016/5/11/chartex" xmlns:cx6="http://schemas.microsoft.com/office/drawing/2016/5/12/chartex" xmlns:cx7="http://schemas.microsoft.com/office/drawing/2016/5/13/chartex" xmlns:cx8="http://schemas.microsoft.com/office/drawing/2016/5/14/chartex" xmlns:mc="http://schemas.openxmlformats.org/markup-compatibility/2006" xmlns:aink="http://schemas.microsoft.com/office/drawing/2016/ink" xmlns:am3d="http://schemas.microsoft.com/office/drawing/2017/model3d" xmlns:o="urn:schemas-microsoft-com:office:office" xmlns:r="http://schemas.openxmlformats.org/officeDocument/2006/relationships" xmlns:m="http://schemas.openxmlformats.org/officeDocument/2006/math" xmlns:v="urn:schemas-microsoft-com:vml" xmlns:wp14="http://schemas.microsoft.com/office/word/2010/wordprocessingDrawing" xmlns:wp="http://schemas.openxmlformats.org/drawingml/2006/wordprocessingDrawing" xmlns:w10="urn:schemas-microsoft-com:office:word" xmlns:w="http://schemas.openxmlformats.org/wordprocessingml/2006/main" xmlns:w14="http://schemas.microsoft.com/office/word/2010/wordml" xmlns:w15="http://schemas.microsoft.com/office/word/2012/wordml" xmlns:w16cex="http://schemas.microsoft.com/office/word/2018/wordml/cex" xmlns:w16cid="http://schemas.microsoft.com/office/word/2016/wordml/cid" xmlns:w16="http://schemas.microsoft.com/office/word/2018/wordml" xmlns:w16sdtdh="http://schemas.microsoft.com/office/word/2020/wordml/sdtdatahash" xmlns:w16se="http://schemas.microsoft.com/office/word/2015/wordml/symex" xmlns:wpg="http://schemas.microsoft.com/office/word/2010/wordprocessingGroup" xmlns:wpi="http://schemas.microsoft.com/office/word/2010/wordprocessingInk" xmlns:wne="http://schemas.microsoft.com/office/word/2006/wordml" xmlns:wps="http://schemas.microsoft.com/office/word/2010/wordprocessingShape" mc:Ignorable="w14 w15 w16se w16cid w16 w16cex w16sdtdh wp14">
   <w:tbl>
     <w:tblPr>
       <w:tblStyle w:val="Tabelacomgrade"/>
@@ -8327,7 +8193,7 @@
 </file>
 
 <file path=word/numbering.xml><?xml version="1.0" encoding="utf-8"?>
-<w:numbering xmlns:wpc="http://schemas.microsoft.com/office/word/2010/wordprocessingCanvas" xmlns:cx="http://schemas.microsoft.com/office/drawing/2014/chartex" xmlns:cx1="http://schemas.microsoft.com/office/drawing/2015/9/8/chartex" xmlns:cx2="http://schemas.microsoft.com/office/drawing/2015/10/21/chartex" xmlns:cx3="http://schemas.microsoft.com/office/drawing/2016/5/9/chartex" xmlns:cx4="http://schemas.microsoft.com/office/drawing/2016/5/10/chartex" xmlns:cx5="http://schemas.microsoft.com/office/drawing/2016/5/11/chartex" xmlns:cx6="http://schemas.microsoft.com/office/drawing/2016/5/12/chartex" xmlns:cx7="http://schemas.microsoft.com/office/drawing/2016/5/13/chartex" xmlns:cx8="http://schemas.microsoft.com/office/drawing/2016/5/14/chartex" xmlns:mc="http://schemas.openxmlformats.org/markup-compatibility/2006" xmlns:aink="http://schemas.microsoft.com/office/drawing/2016/ink" xmlns:am3d="http://schemas.microsoft.com/office/drawing/2017/model3d" xmlns:o="urn:schemas-microsoft-com:office:office" xmlns:oel="http://schemas.microsoft.com/office/2019/extlst" xmlns:r="http://schemas.openxmlformats.org/officeDocument/2006/relationships" xmlns:m="http://schemas.openxmlformats.org/officeDocument/2006/math" xmlns:v="urn:schemas-microsoft-com:vml" xmlns:wp14="http://schemas.microsoft.com/office/word/2010/wordprocessingDrawing" xmlns:wp="http://schemas.openxmlformats.org/drawingml/2006/wordprocessingDrawing" xmlns:w10="urn:schemas-microsoft-com:office:word" xmlns:w="http://schemas.openxmlformats.org/wordprocessingml/2006/main" xmlns:w14="http://schemas.microsoft.com/office/word/2010/wordml" xmlns:w15="http://schemas.microsoft.com/office/word/2012/wordml" xmlns:w16cex="http://schemas.microsoft.com/office/word/2018/wordml/cex" xmlns:w16cid="http://schemas.microsoft.com/office/word/2016/wordml/cid" xmlns:w16="http://schemas.microsoft.com/office/word/2018/wordml" xmlns:w16sdtdh="http://schemas.microsoft.com/office/word/2020/wordml/sdtdatahash" xmlns:w16se="http://schemas.microsoft.com/office/word/2015/wordml/symex" xmlns:wpg="http://schemas.microsoft.com/office/word/2010/wordprocessingGroup" xmlns:wpi="http://schemas.microsoft.com/office/word/2010/wordprocessingInk" xmlns:wne="http://schemas.microsoft.com/office/word/2006/wordml" xmlns:wps="http://schemas.microsoft.com/office/word/2010/wordprocessingShape" mc:Ignorable="w14 w15 w16se w16cid w16 w16cex w16sdtdh wp14">
+<w:numbering xmlns:wpc="http://schemas.microsoft.com/office/word/2010/wordprocessingCanvas" xmlns:cx="http://schemas.microsoft.com/office/drawing/2014/chartex" xmlns:cx1="http://schemas.microsoft.com/office/drawing/2015/9/8/chartex" xmlns:cx2="http://schemas.microsoft.com/office/drawing/2015/10/21/chartex" xmlns:cx3="http://schemas.microsoft.com/office/drawing/2016/5/9/chartex" xmlns:cx4="http://schemas.microsoft.com/office/drawing/2016/5/10/chartex" xmlns:cx5="http://schemas.microsoft.com/office/drawing/2016/5/11/chartex" xmlns:cx6="http://schemas.microsoft.com/office/drawing/2016/5/12/chartex" xmlns:cx7="http://schemas.microsoft.com/office/drawing/2016/5/13/chartex" xmlns:cx8="http://schemas.microsoft.com/office/drawing/2016/5/14/chartex" xmlns:mc="http://schemas.openxmlformats.org/markup-compatibility/2006" xmlns:aink="http://schemas.microsoft.com/office/drawing/2016/ink" xmlns:am3d="http://schemas.microsoft.com/office/drawing/2017/model3d" xmlns:o="urn:schemas-microsoft-com:office:office" xmlns:r="http://schemas.openxmlformats.org/officeDocument/2006/relationships" xmlns:m="http://schemas.openxmlformats.org/officeDocument/2006/math" xmlns:v="urn:schemas-microsoft-com:vml" xmlns:wp14="http://schemas.microsoft.com/office/word/2010/wordprocessingDrawing" xmlns:wp="http://schemas.openxmlformats.org/drawingml/2006/wordprocessingDrawing" xmlns:w10="urn:schemas-microsoft-com:office:word" xmlns:w="http://schemas.openxmlformats.org/wordprocessingml/2006/main" xmlns:w14="http://schemas.microsoft.com/office/word/2010/wordml" xmlns:w15="http://schemas.microsoft.com/office/word/2012/wordml" xmlns:w16cex="http://schemas.microsoft.com/office/word/2018/wordml/cex" xmlns:w16cid="http://schemas.microsoft.com/office/word/2016/wordml/cid" xmlns:w16="http://schemas.microsoft.com/office/word/2018/wordml" xmlns:w16sdtdh="http://schemas.microsoft.com/office/word/2020/wordml/sdtdatahash" xmlns:w16se="http://schemas.microsoft.com/office/word/2015/wordml/symex" xmlns:wpg="http://schemas.microsoft.com/office/word/2010/wordprocessingGroup" xmlns:wpi="http://schemas.microsoft.com/office/word/2010/wordprocessingInk" xmlns:wne="http://schemas.microsoft.com/office/word/2006/wordml" xmlns:wps="http://schemas.microsoft.com/office/word/2010/wordprocessingShape" mc:Ignorable="w14 w15 w16se w16cid w16 w16cex w16sdtdh wp14">
   <w:abstractNum w:abstractNumId="0" w15:restartNumberingAfterBreak="0">
     <w:nsid w:val="02B75EB1"/>
     <w:multiLevelType w:val="hybridMultilevel"/>
@@ -10172,61 +10038,61 @@
       </w:pPr>
     </w:lvl>
   </w:abstractNum>
-  <w:num w:numId="1" w16cid:durableId="220332702">
+  <w:num w:numId="1">
     <w:abstractNumId w:val="13"/>
   </w:num>
-  <w:num w:numId="2" w16cid:durableId="1788426229">
+  <w:num w:numId="2">
     <w:abstractNumId w:val="5"/>
   </w:num>
-  <w:num w:numId="3" w16cid:durableId="779371546">
+  <w:num w:numId="3">
     <w:abstractNumId w:val="16"/>
   </w:num>
-  <w:num w:numId="4" w16cid:durableId="1830368653">
+  <w:num w:numId="4">
     <w:abstractNumId w:val="12"/>
   </w:num>
-  <w:num w:numId="5" w16cid:durableId="977032306">
+  <w:num w:numId="5">
     <w:abstractNumId w:val="9"/>
   </w:num>
-  <w:num w:numId="6" w16cid:durableId="822967609">
+  <w:num w:numId="6">
     <w:abstractNumId w:val="11"/>
   </w:num>
-  <w:num w:numId="7" w16cid:durableId="1728916894">
+  <w:num w:numId="7">
     <w:abstractNumId w:val="3"/>
   </w:num>
-  <w:num w:numId="8" w16cid:durableId="1008406625">
+  <w:num w:numId="8">
     <w:abstractNumId w:val="0"/>
   </w:num>
-  <w:num w:numId="9" w16cid:durableId="1268733065">
+  <w:num w:numId="9">
     <w:abstractNumId w:val="2"/>
   </w:num>
-  <w:num w:numId="10" w16cid:durableId="1176457521">
+  <w:num w:numId="10">
     <w:abstractNumId w:val="7"/>
   </w:num>
-  <w:num w:numId="11" w16cid:durableId="998457014">
+  <w:num w:numId="11">
     <w:abstractNumId w:val="11"/>
     <w:lvlOverride w:ilvl="0">
       <w:startOverride w:val="1"/>
     </w:lvlOverride>
   </w:num>
-  <w:num w:numId="12" w16cid:durableId="1287467464">
+  <w:num w:numId="12">
     <w:abstractNumId w:val="14"/>
   </w:num>
-  <w:num w:numId="13" w16cid:durableId="496960913">
+  <w:num w:numId="13">
     <w:abstractNumId w:val="6"/>
   </w:num>
-  <w:num w:numId="14" w16cid:durableId="388891607">
+  <w:num w:numId="14">
     <w:abstractNumId w:val="8"/>
   </w:num>
-  <w:num w:numId="15" w16cid:durableId="1298800224">
+  <w:num w:numId="15">
     <w:abstractNumId w:val="10"/>
   </w:num>
-  <w:num w:numId="16" w16cid:durableId="1556968618">
+  <w:num w:numId="16">
     <w:abstractNumId w:val="15"/>
   </w:num>
-  <w:num w:numId="17" w16cid:durableId="1057439259">
+  <w:num w:numId="17">
     <w:abstractNumId w:val="4"/>
   </w:num>
-  <w:num w:numId="18" w16cid:durableId="546720461">
+  <w:num w:numId="18">
     <w:abstractNumId w:val="1"/>
   </w:num>
 </w:numbering>
@@ -11483,10 +11349,6 @@
 </file>
 
 <file path=customXml/item1.xml><?xml version="1.0" encoding="utf-8"?>
-<b:Sources xmlns:b="http://schemas.openxmlformats.org/officeDocument/2006/bibliography" xmlns="http://schemas.openxmlformats.org/officeDocument/2006/bibliography" SelectedStyle="\APASixthEditionOfficeOnline.xsl" StyleName="APA" Version="6"/>
-</file>
-
-<file path=customXml/item2.xml><?xml version="1.0" encoding="utf-8"?>
 <p:properties xmlns:p="http://schemas.microsoft.com/office/2006/metadata/properties" xmlns:xsi="http://www.w3.org/2001/XMLSchema-instance" xmlns:pc="http://schemas.microsoft.com/office/infopath/2007/PartnerControls">
   <documentManagement>
     <Self_Registration_Enabled xmlns="62040d15-2a0f-436b-b36b-d0997ccb9385" xsi:nil="true"/>
@@ -11541,16 +11403,11 @@
 </p:properties>
 </file>
 
-<file path=customXml/item3.xml><?xml version="1.0" encoding="utf-8"?>
-<?mso-contentType ?>
-<FormTemplates xmlns="http://schemas.microsoft.com/sharepoint/v3/contenttype/forms">
-  <Display>DocumentLibraryForm</Display>
-  <Edit>DocumentLibraryForm</Edit>
-  <New>DocumentLibraryForm</New>
-</FormTemplates>
+<file path=customXml/item2.xml><?xml version="1.0" encoding="utf-8"?>
+<b:Sources xmlns:b="http://schemas.openxmlformats.org/officeDocument/2006/bibliography" xmlns="http://schemas.openxmlformats.org/officeDocument/2006/bibliography" SelectedStyle="\APASixthEditionOfficeOnline.xsl" StyleName="APA" Version="6"/>
 </file>
 
-<file path=customXml/item4.xml><?xml version="1.0" encoding="utf-8"?>
+<file path=customXml/item3.xml><?xml version="1.0" encoding="utf-8"?>
 <ct:contentTypeSchema xmlns:ct="http://schemas.microsoft.com/office/2006/metadata/contentType" xmlns:ma="http://schemas.microsoft.com/office/2006/metadata/properties/metaAttributes" ct:_="" ma:_="" ma:contentTypeName="Document" ma:contentTypeID="0x01010041D9E00BB80FC442A2C2A7499C3714C9" ma:contentTypeVersion="38" ma:contentTypeDescription="Create a new document." ma:contentTypeScope="" ma:versionID="180907cabd1390ce6ba84695c2ac9765">
   <xsd:schema xmlns:xsd="http://www.w3.org/2001/XMLSchema" xmlns:xs="http://www.w3.org/2001/XMLSchema" xmlns:p="http://schemas.microsoft.com/office/2006/metadata/properties" xmlns:ns1="http://schemas.microsoft.com/sharepoint/v3" xmlns:ns3="62040d15-2a0f-436b-b36b-d0997ccb9385" xmlns:ns4="b88ab0f6-212d-4a79-9c89-e60cf90a1af2" targetNamespace="http://schemas.microsoft.com/office/2006/metadata/properties" ma:root="true" ma:fieldsID="d2ec7b8458867c643376c7ad39137ce4" ns1:_="" ns3:_="" ns4:_="">
     <xsd:import namespace="http://schemas.microsoft.com/sharepoint/v3"/>
@@ -11996,15 +11853,16 @@
 </ct:contentTypeSchema>
 </file>
 
-<file path=customXml/itemProps1.xml><?xml version="1.0" encoding="utf-8"?>
-<ds:datastoreItem xmlns:ds="http://schemas.openxmlformats.org/officeDocument/2006/customXml" ds:itemID="{5070FE65-AA96-43AB-8429-E23F25CB8DC5}">
-  <ds:schemaRefs>
-    <ds:schemaRef ds:uri="http://schemas.openxmlformats.org/officeDocument/2006/bibliography"/>
-  </ds:schemaRefs>
-</ds:datastoreItem>
+<file path=customXml/item4.xml><?xml version="1.0" encoding="utf-8"?>
+<?mso-contentType ?>
+<FormTemplates xmlns="http://schemas.microsoft.com/sharepoint/v3/contenttype/forms">
+  <Display>DocumentLibraryForm</Display>
+  <Edit>DocumentLibraryForm</Edit>
+  <New>DocumentLibraryForm</New>
+</FormTemplates>
 </file>
 
-<file path=customXml/itemProps2.xml><?xml version="1.0" encoding="utf-8"?>
+<file path=customXml/itemProps1.xml><?xml version="1.0" encoding="utf-8"?>
 <ds:datastoreItem xmlns:ds="http://schemas.openxmlformats.org/officeDocument/2006/customXml" ds:itemID="{95F86C99-42FA-4EA1-8E50-0FBF23CAF963}">
   <ds:schemaRefs>
     <ds:schemaRef ds:uri="http://schemas.microsoft.com/office/2006/metadata/properties"/>
@@ -12015,15 +11873,15 @@
 </ds:datastoreItem>
 </file>
 
-<file path=customXml/itemProps3.xml><?xml version="1.0" encoding="utf-8"?>
-<ds:datastoreItem xmlns:ds="http://schemas.openxmlformats.org/officeDocument/2006/customXml" ds:itemID="{11B1DE72-80E9-4162-B852-7908AAB96FDA}">
+<file path=customXml/itemProps2.xml><?xml version="1.0" encoding="utf-8"?>
+<ds:datastoreItem xmlns:ds="http://schemas.openxmlformats.org/officeDocument/2006/customXml" ds:itemID="{5070FE65-AA96-43AB-8429-E23F25CB8DC5}">
   <ds:schemaRefs>
-    <ds:schemaRef ds:uri="http://schemas.microsoft.com/sharepoint/v3/contenttype/forms"/>
+    <ds:schemaRef ds:uri="http://schemas.openxmlformats.org/officeDocument/2006/bibliography"/>
   </ds:schemaRefs>
 </ds:datastoreItem>
 </file>
 
-<file path=customXml/itemProps4.xml><?xml version="1.0" encoding="utf-8"?>
+<file path=customXml/itemProps3.xml><?xml version="1.0" encoding="utf-8"?>
 <ds:datastoreItem xmlns:ds="http://schemas.openxmlformats.org/officeDocument/2006/customXml" ds:itemID="{EBB89DE7-2D48-4732-AF70-689A5CB07B71}">
   <ds:schemaRefs>
     <ds:schemaRef ds:uri="http://schemas.microsoft.com/office/2006/metadata/contentType"/>
@@ -12041,4 +11899,12 @@
     <ds:schemaRef ds:uri="http://schemas.microsoft.com/internal/obd"/>
   </ds:schemaRefs>
 </ds:datastoreItem>
+</file>
+
+<file path=customXml/itemProps4.xml><?xml version="1.0" encoding="utf-8"?>
+<ds:datastoreItem xmlns:ds="http://schemas.openxmlformats.org/officeDocument/2006/customXml" ds:itemID="{11B1DE72-80E9-4162-B852-7908AAB96FDA}">
+  <ds:schemaRefs>
+    <ds:schemaRef ds:uri="http://schemas.microsoft.com/sharepoint/v3/contenttype/forms"/>
+  </ds:schemaRefs>
+</ds:datastoreItem>
 </file>
</xml_diff>

<commit_message>
Update pizziolos e update word
</commit_message>
<xml_diff>
--- a/trabalhos/BES-Especificação do Projeto - Template para entrega.docx
+++ b/trabalhos/BES-Especificação do Projeto - Template para entrega.docx
@@ -1,6 +1,6 @@
 
 <file path=word/document.xml><?xml version="1.0" encoding="utf-8"?>
-<w:document xmlns:wpc="http://schemas.microsoft.com/office/word/2010/wordprocessingCanvas" xmlns:cx="http://schemas.microsoft.com/office/drawing/2014/chartex" xmlns:cx1="http://schemas.microsoft.com/office/drawing/2015/9/8/chartex" xmlns:cx2="http://schemas.microsoft.com/office/drawing/2015/10/21/chartex" xmlns:cx3="http://schemas.microsoft.com/office/drawing/2016/5/9/chartex" xmlns:cx4="http://schemas.microsoft.com/office/drawing/2016/5/10/chartex" xmlns:cx5="http://schemas.microsoft.com/office/drawing/2016/5/11/chartex" xmlns:cx6="http://schemas.microsoft.com/office/drawing/2016/5/12/chartex" xmlns:cx7="http://schemas.microsoft.com/office/drawing/2016/5/13/chartex" xmlns:cx8="http://schemas.microsoft.com/office/drawing/2016/5/14/chartex" xmlns:mc="http://schemas.openxmlformats.org/markup-compatibility/2006" xmlns:aink="http://schemas.microsoft.com/office/drawing/2016/ink" xmlns:am3d="http://schemas.microsoft.com/office/drawing/2017/model3d" xmlns:o="urn:schemas-microsoft-com:office:office" xmlns:r="http://schemas.openxmlformats.org/officeDocument/2006/relationships" xmlns:m="http://schemas.openxmlformats.org/officeDocument/2006/math" xmlns:v="urn:schemas-microsoft-com:vml" xmlns:wp14="http://schemas.microsoft.com/office/word/2010/wordprocessingDrawing" xmlns:wp="http://schemas.openxmlformats.org/drawingml/2006/wordprocessingDrawing" xmlns:w10="urn:schemas-microsoft-com:office:word" xmlns:w="http://schemas.openxmlformats.org/wordprocessingml/2006/main" xmlns:w14="http://schemas.microsoft.com/office/word/2010/wordml" xmlns:w15="http://schemas.microsoft.com/office/word/2012/wordml" xmlns:w16cex="http://schemas.microsoft.com/office/word/2018/wordml/cex" xmlns:w16cid="http://schemas.microsoft.com/office/word/2016/wordml/cid" xmlns:w16="http://schemas.microsoft.com/office/word/2018/wordml" xmlns:w16sdtdh="http://schemas.microsoft.com/office/word/2020/wordml/sdtdatahash" xmlns:w16se="http://schemas.microsoft.com/office/word/2015/wordml/symex" xmlns:wpg="http://schemas.microsoft.com/office/word/2010/wordprocessingGroup" xmlns:wpi="http://schemas.microsoft.com/office/word/2010/wordprocessingInk" xmlns:wne="http://schemas.microsoft.com/office/word/2006/wordml" xmlns:wps="http://schemas.microsoft.com/office/word/2010/wordprocessingShape" mc:Ignorable="w14 w15 w16se w16cid w16 w16cex w16sdtdh wp14">
+<w:document xmlns:wpc="http://schemas.microsoft.com/office/word/2010/wordprocessingCanvas" xmlns:cx="http://schemas.microsoft.com/office/drawing/2014/chartex" xmlns:cx1="http://schemas.microsoft.com/office/drawing/2015/9/8/chartex" xmlns:cx2="http://schemas.microsoft.com/office/drawing/2015/10/21/chartex" xmlns:cx3="http://schemas.microsoft.com/office/drawing/2016/5/9/chartex" xmlns:cx4="http://schemas.microsoft.com/office/drawing/2016/5/10/chartex" xmlns:cx5="http://schemas.microsoft.com/office/drawing/2016/5/11/chartex" xmlns:cx6="http://schemas.microsoft.com/office/drawing/2016/5/12/chartex" xmlns:cx7="http://schemas.microsoft.com/office/drawing/2016/5/13/chartex" xmlns:cx8="http://schemas.microsoft.com/office/drawing/2016/5/14/chartex" xmlns:mc="http://schemas.openxmlformats.org/markup-compatibility/2006" xmlns:aink="http://schemas.microsoft.com/office/drawing/2016/ink" xmlns:am3d="http://schemas.microsoft.com/office/drawing/2017/model3d" xmlns:o="urn:schemas-microsoft-com:office:office" xmlns:oel="http://schemas.microsoft.com/office/2019/extlst" xmlns:r="http://schemas.openxmlformats.org/officeDocument/2006/relationships" xmlns:m="http://schemas.openxmlformats.org/officeDocument/2006/math" xmlns:v="urn:schemas-microsoft-com:vml" xmlns:wp14="http://schemas.microsoft.com/office/word/2010/wordprocessingDrawing" xmlns:wp="http://schemas.openxmlformats.org/drawingml/2006/wordprocessingDrawing" xmlns:w10="urn:schemas-microsoft-com:office:word" xmlns:w="http://schemas.openxmlformats.org/wordprocessingml/2006/main" xmlns:w14="http://schemas.microsoft.com/office/word/2010/wordml" xmlns:w15="http://schemas.microsoft.com/office/word/2012/wordml" xmlns:w16cex="http://schemas.microsoft.com/office/word/2018/wordml/cex" xmlns:w16cid="http://schemas.microsoft.com/office/word/2016/wordml/cid" xmlns:w16="http://schemas.microsoft.com/office/word/2018/wordml" xmlns:w16du="http://schemas.microsoft.com/office/word/2023/wordml/word16du" xmlns:w16sdtdh="http://schemas.microsoft.com/office/word/2020/wordml/sdtdatahash" xmlns:w16se="http://schemas.microsoft.com/office/word/2015/wordml/symex" xmlns:wpg="http://schemas.microsoft.com/office/word/2010/wordprocessingGroup" xmlns:wpi="http://schemas.microsoft.com/office/word/2010/wordprocessingInk" xmlns:wne="http://schemas.microsoft.com/office/word/2006/wordml" xmlns:wps="http://schemas.microsoft.com/office/word/2010/wordprocessingShape" mc:Ignorable="w14 w15 w16se w16cid w16 w16cex w16sdtdh w16du wp14">
   <w:body>
     <w:p/>
     <w:p>
@@ -372,7 +372,7 @@
               </wp:anchor>
             </w:drawing>
           </mc:Choice>
-          <mc:Fallback xmlns:w16du="http://schemas.microsoft.com/office/word/2023/wordml/word16du" xmlns:oel="http://schemas.microsoft.com/office/2019/extlst">
+          <mc:Fallback>
             <w:pict>
               <v:shapetype w14:anchorId="71174E72" id="_x0000_t202" coordsize="21600,21600" o:spt="202" path="m,l,21600r21600,l21600,xe">
                 <v:stroke joinstyle="miter"/>
@@ -2309,14 +2309,27 @@
       <w:r>
         <w:t xml:space="preserve">Figura </w:t>
       </w:r>
-      <w:fldSimple w:instr=" SEQ Figura \* ARABIC ">
-        <w:r>
-          <w:rPr>
-            <w:noProof/>
-          </w:rPr>
-          <w:t>1</w:t>
-        </w:r>
-      </w:fldSimple>
+      <w:r>
+        <w:fldChar w:fldCharType="begin"/>
+      </w:r>
+      <w:r>
+        <w:instrText xml:space="preserve"> SEQ Figura \* ARABIC </w:instrText>
+      </w:r>
+      <w:r>
+        <w:fldChar w:fldCharType="separate"/>
+      </w:r>
+      <w:r>
+        <w:rPr>
+          <w:noProof/>
+        </w:rPr>
+        <w:t>1</w:t>
+      </w:r>
+      <w:r>
+        <w:rPr>
+          <w:noProof/>
+        </w:rPr>
+        <w:fldChar w:fldCharType="end"/>
+      </w:r>
       <w:r>
         <w:t xml:space="preserve"> – Quadro “3 Objetivos”</w:t>
       </w:r>
@@ -2774,14 +2787,27 @@
       <w:r>
         <w:t xml:space="preserve">Figura </w:t>
       </w:r>
-      <w:fldSimple w:instr=" SEQ Figura \* ARABIC ">
-        <w:r>
-          <w:rPr>
-            <w:noProof/>
-          </w:rPr>
-          <w:t>2</w:t>
-        </w:r>
-      </w:fldSimple>
+      <w:r>
+        <w:fldChar w:fldCharType="begin"/>
+      </w:r>
+      <w:r>
+        <w:instrText xml:space="preserve"> SEQ Figura \* ARABIC </w:instrText>
+      </w:r>
+      <w:r>
+        <w:fldChar w:fldCharType="separate"/>
+      </w:r>
+      <w:r>
+        <w:rPr>
+          <w:noProof/>
+        </w:rPr>
+        <w:t>2</w:t>
+      </w:r>
+      <w:r>
+        <w:rPr>
+          <w:noProof/>
+        </w:rPr>
+        <w:fldChar w:fldCharType="end"/>
+      </w:r>
       <w:r>
         <w:t xml:space="preserve"> – Quadro </w:t>
       </w:r>
@@ -3244,14 +3270,27 @@
       <w:r>
         <w:t xml:space="preserve">Figura </w:t>
       </w:r>
-      <w:fldSimple w:instr=" SEQ Figura \* ARABIC ">
-        <w:r>
-          <w:rPr>
-            <w:noProof/>
-          </w:rPr>
-          <w:t>3</w:t>
-        </w:r>
-      </w:fldSimple>
+      <w:r>
+        <w:fldChar w:fldCharType="begin"/>
+      </w:r>
+      <w:r>
+        <w:instrText xml:space="preserve"> SEQ Figura \* ARABIC </w:instrText>
+      </w:r>
+      <w:r>
+        <w:fldChar w:fldCharType="separate"/>
+      </w:r>
+      <w:r>
+        <w:rPr>
+          <w:noProof/>
+        </w:rPr>
+        <w:t>3</w:t>
+      </w:r>
+      <w:r>
+        <w:rPr>
+          <w:noProof/>
+        </w:rPr>
+        <w:fldChar w:fldCharType="end"/>
+      </w:r>
       <w:r>
         <w:t xml:space="preserve"> </w:t>
       </w:r>
@@ -5348,14 +5387,27 @@
       <w:r>
         <w:t xml:space="preserve">Figura </w:t>
       </w:r>
-      <w:fldSimple w:instr=" SEQ Figura \* ARABIC ">
-        <w:r>
-          <w:rPr>
-            <w:noProof/>
-          </w:rPr>
-          <w:t>6</w:t>
-        </w:r>
-      </w:fldSimple>
+      <w:r>
+        <w:fldChar w:fldCharType="begin"/>
+      </w:r>
+      <w:r>
+        <w:instrText xml:space="preserve"> SEQ Figura \* ARABIC </w:instrText>
+      </w:r>
+      <w:r>
+        <w:fldChar w:fldCharType="separate"/>
+      </w:r>
+      <w:r>
+        <w:rPr>
+          <w:noProof/>
+        </w:rPr>
+        <w:t>6</w:t>
+      </w:r>
+      <w:r>
+        <w:rPr>
+          <w:noProof/>
+        </w:rPr>
+        <w:fldChar w:fldCharType="end"/>
+      </w:r>
       <w:r>
         <w:t xml:space="preserve"> – Exemplo 2: User Stories e Critérios de Aceite</w:t>
       </w:r>
@@ -8013,11 +8065,9 @@
             <w:r>
               <w:t xml:space="preserve"> A informação do pedido no sistema é </w:t>
             </w:r>
-            <w:proofErr w:type="gramStart"/>
-            <w:r>
-              <w:t>atualizado</w:t>
-            </w:r>
-            <w:proofErr w:type="gramEnd"/>
+            <w:r>
+              <w:t>atualizada</w:t>
+            </w:r>
           </w:p>
         </w:tc>
       </w:tr>
@@ -9020,7 +9070,7 @@
               <w:t xml:space="preserve">: </w:t>
             </w:r>
             <w:r>
-              <w:t>Cliente logado</w:t>
+              <w:t>estou logado como cliente</w:t>
             </w:r>
           </w:p>
           <w:p>
@@ -9039,7 +9089,22 @@
               <w:t xml:space="preserve">: </w:t>
             </w:r>
             <w:r>
-              <w:t>Acessa pagina de pizzas prontas</w:t>
+              <w:t>a</w:t>
+            </w:r>
+            <w:r>
+              <w:t>cess</w:t>
+            </w:r>
+            <w:r>
+              <w:t>o</w:t>
+            </w:r>
+            <w:r>
+              <w:t xml:space="preserve"> </w:t>
+            </w:r>
+            <w:r>
+              <w:t xml:space="preserve">o cardápio </w:t>
+            </w:r>
+            <w:r>
+              <w:t xml:space="preserve">de pizzas </w:t>
             </w:r>
           </w:p>
           <w:p>
@@ -9058,7 +9123,13 @@
               <w:t xml:space="preserve">: </w:t>
             </w:r>
             <w:r>
-              <w:t>Visualiza todos os tipos de pizzas</w:t>
+              <w:t xml:space="preserve"> o sistema apresenta </w:t>
+            </w:r>
+            <w:r>
+              <w:t>todos os tipos de pizzas</w:t>
+            </w:r>
+            <w:r>
+              <w:t xml:space="preserve"> disponíveis</w:t>
             </w:r>
           </w:p>
         </w:tc>
@@ -9133,7 +9204,10 @@
               <w:t xml:space="preserve">: </w:t>
             </w:r>
             <w:r>
-              <w:t>Cliente não logado</w:t>
+              <w:t xml:space="preserve">não </w:t>
+            </w:r>
+            <w:r>
+              <w:t>estou logado como cliente</w:t>
             </w:r>
           </w:p>
           <w:p>
@@ -9152,7 +9226,16 @@
               <w:t xml:space="preserve">: </w:t>
             </w:r>
             <w:r>
-              <w:t>Tenta comprar uma pizza</w:t>
+              <w:t>t</w:t>
+            </w:r>
+            <w:r>
+              <w:t>ent</w:t>
+            </w:r>
+            <w:r>
+              <w:t>o</w:t>
+            </w:r>
+            <w:r>
+              <w:t xml:space="preserve"> comprar uma pizza</w:t>
             </w:r>
           </w:p>
           <w:p>
@@ -9171,7 +9254,10 @@
               <w:t xml:space="preserve">: </w:t>
             </w:r>
             <w:r>
-              <w:t>O sistema não deixa finalizar a compra</w:t>
+              <w:t>o</w:t>
+            </w:r>
+            <w:r>
+              <w:t xml:space="preserve"> sistema não deixa finalizar a compra</w:t>
             </w:r>
           </w:p>
         </w:tc>
@@ -9246,7 +9332,7 @@
               <w:t xml:space="preserve">: </w:t>
             </w:r>
             <w:r>
-              <w:t>Cliente logado</w:t>
+              <w:t>estou logado como cliente</w:t>
             </w:r>
           </w:p>
           <w:p>
@@ -9265,7 +9351,10 @@
               <w:t xml:space="preserve">: </w:t>
             </w:r>
             <w:r>
-              <w:t>Não preenche todas as informações do pedido</w:t>
+              <w:t>solicito a compra de uma pizza e n</w:t>
+            </w:r>
+            <w:r>
+              <w:t>ão preenche todas as informações do pedido</w:t>
             </w:r>
           </w:p>
           <w:p>
@@ -9288,7 +9377,10 @@
               <w:t xml:space="preserve">: </w:t>
             </w:r>
             <w:r>
-              <w:t>Sistema não deixa finalizar o pedido para compra</w:t>
+              <w:t>o s</w:t>
+            </w:r>
+            <w:r>
+              <w:t>istema não deixa finalizar o pedido para compra</w:t>
             </w:r>
           </w:p>
         </w:tc>
@@ -9580,14 +9672,27 @@
         <w:lastRenderedPageBreak/>
         <w:t xml:space="preserve">Figura </w:t>
       </w:r>
-      <w:fldSimple w:instr=" SEQ Figura \* ARABIC ">
-        <w:r>
-          <w:rPr>
-            <w:noProof/>
-          </w:rPr>
-          <w:t>7</w:t>
-        </w:r>
-      </w:fldSimple>
+      <w:r>
+        <w:fldChar w:fldCharType="begin"/>
+      </w:r>
+      <w:r>
+        <w:instrText xml:space="preserve"> SEQ Figura \* ARABIC </w:instrText>
+      </w:r>
+      <w:r>
+        <w:fldChar w:fldCharType="separate"/>
+      </w:r>
+      <w:r>
+        <w:rPr>
+          <w:noProof/>
+        </w:rPr>
+        <w:t>7</w:t>
+      </w:r>
+      <w:r>
+        <w:rPr>
+          <w:noProof/>
+        </w:rPr>
+        <w:fldChar w:fldCharType="end"/>
+      </w:r>
       <w:r>
         <w:t xml:space="preserve"> – </w:t>
       </w:r>
@@ -9828,14 +9933,27 @@
         <w:lastRenderedPageBreak/>
         <w:t xml:space="preserve">Figura </w:t>
       </w:r>
-      <w:fldSimple w:instr=" SEQ Figura \* ARABIC ">
-        <w:r>
-          <w:rPr>
-            <w:noProof/>
-          </w:rPr>
-          <w:t>9</w:t>
-        </w:r>
-      </w:fldSimple>
+      <w:r>
+        <w:fldChar w:fldCharType="begin"/>
+      </w:r>
+      <w:r>
+        <w:instrText xml:space="preserve"> SEQ Figura \* ARABIC </w:instrText>
+      </w:r>
+      <w:r>
+        <w:fldChar w:fldCharType="separate"/>
+      </w:r>
+      <w:r>
+        <w:rPr>
+          <w:noProof/>
+        </w:rPr>
+        <w:t>9</w:t>
+      </w:r>
+      <w:r>
+        <w:rPr>
+          <w:noProof/>
+        </w:rPr>
+        <w:fldChar w:fldCharType="end"/>
+      </w:r>
       <w:r>
         <w:t xml:space="preserve"> – Exemplo: Diagrama </w:t>
       </w:r>
@@ -10021,7 +10139,7 @@
 </file>
 
 <file path=word/endnotes.xml><?xml version="1.0" encoding="utf-8"?>
-<w:endnotes xmlns:wpc="http://schemas.microsoft.com/office/word/2010/wordprocessingCanvas" xmlns:cx="http://schemas.microsoft.com/office/drawing/2014/chartex" xmlns:cx1="http://schemas.microsoft.com/office/drawing/2015/9/8/chartex" xmlns:cx2="http://schemas.microsoft.com/office/drawing/2015/10/21/chartex" xmlns:cx3="http://schemas.microsoft.com/office/drawing/2016/5/9/chartex" xmlns:cx4="http://schemas.microsoft.com/office/drawing/2016/5/10/chartex" xmlns:cx5="http://schemas.microsoft.com/office/drawing/2016/5/11/chartex" xmlns:cx6="http://schemas.microsoft.com/office/drawing/2016/5/12/chartex" xmlns:cx7="http://schemas.microsoft.com/office/drawing/2016/5/13/chartex" xmlns:cx8="http://schemas.microsoft.com/office/drawing/2016/5/14/chartex" xmlns:mc="http://schemas.openxmlformats.org/markup-compatibility/2006" xmlns:aink="http://schemas.microsoft.com/office/drawing/2016/ink" xmlns:am3d="http://schemas.microsoft.com/office/drawing/2017/model3d" xmlns:o="urn:schemas-microsoft-com:office:office" xmlns:r="http://schemas.openxmlformats.org/officeDocument/2006/relationships" xmlns:m="http://schemas.openxmlformats.org/officeDocument/2006/math" xmlns:v="urn:schemas-microsoft-com:vml" xmlns:wp14="http://schemas.microsoft.com/office/word/2010/wordprocessingDrawing" xmlns:wp="http://schemas.openxmlformats.org/drawingml/2006/wordprocessingDrawing" xmlns:w10="urn:schemas-microsoft-com:office:word" xmlns:w="http://schemas.openxmlformats.org/wordprocessingml/2006/main" xmlns:w14="http://schemas.microsoft.com/office/word/2010/wordml" xmlns:w15="http://schemas.microsoft.com/office/word/2012/wordml" xmlns:w16cex="http://schemas.microsoft.com/office/word/2018/wordml/cex" xmlns:w16cid="http://schemas.microsoft.com/office/word/2016/wordml/cid" xmlns:w16="http://schemas.microsoft.com/office/word/2018/wordml" xmlns:w16sdtdh="http://schemas.microsoft.com/office/word/2020/wordml/sdtdatahash" xmlns:w16se="http://schemas.microsoft.com/office/word/2015/wordml/symex" xmlns:wpg="http://schemas.microsoft.com/office/word/2010/wordprocessingGroup" xmlns:wpi="http://schemas.microsoft.com/office/word/2010/wordprocessingInk" xmlns:wne="http://schemas.microsoft.com/office/word/2006/wordml" xmlns:wps="http://schemas.microsoft.com/office/word/2010/wordprocessingShape" mc:Ignorable="w14 w15 w16se w16cid w16 w16cex w16sdtdh wp14">
+<w:endnotes xmlns:wpc="http://schemas.microsoft.com/office/word/2010/wordprocessingCanvas" xmlns:cx="http://schemas.microsoft.com/office/drawing/2014/chartex" xmlns:cx1="http://schemas.microsoft.com/office/drawing/2015/9/8/chartex" xmlns:cx2="http://schemas.microsoft.com/office/drawing/2015/10/21/chartex" xmlns:cx3="http://schemas.microsoft.com/office/drawing/2016/5/9/chartex" xmlns:cx4="http://schemas.microsoft.com/office/drawing/2016/5/10/chartex" xmlns:cx5="http://schemas.microsoft.com/office/drawing/2016/5/11/chartex" xmlns:cx6="http://schemas.microsoft.com/office/drawing/2016/5/12/chartex" xmlns:cx7="http://schemas.microsoft.com/office/drawing/2016/5/13/chartex" xmlns:cx8="http://schemas.microsoft.com/office/drawing/2016/5/14/chartex" xmlns:mc="http://schemas.openxmlformats.org/markup-compatibility/2006" xmlns:aink="http://schemas.microsoft.com/office/drawing/2016/ink" xmlns:am3d="http://schemas.microsoft.com/office/drawing/2017/model3d" xmlns:o="urn:schemas-microsoft-com:office:office" xmlns:oel="http://schemas.microsoft.com/office/2019/extlst" xmlns:r="http://schemas.openxmlformats.org/officeDocument/2006/relationships" xmlns:m="http://schemas.openxmlformats.org/officeDocument/2006/math" xmlns:v="urn:schemas-microsoft-com:vml" xmlns:wp14="http://schemas.microsoft.com/office/word/2010/wordprocessingDrawing" xmlns:wp="http://schemas.openxmlformats.org/drawingml/2006/wordprocessingDrawing" xmlns:w10="urn:schemas-microsoft-com:office:word" xmlns:w="http://schemas.openxmlformats.org/wordprocessingml/2006/main" xmlns:w14="http://schemas.microsoft.com/office/word/2010/wordml" xmlns:w15="http://schemas.microsoft.com/office/word/2012/wordml" xmlns:w16cex="http://schemas.microsoft.com/office/word/2018/wordml/cex" xmlns:w16cid="http://schemas.microsoft.com/office/word/2016/wordml/cid" xmlns:w16="http://schemas.microsoft.com/office/word/2018/wordml" xmlns:w16du="http://schemas.microsoft.com/office/word/2023/wordml/word16du" xmlns:w16sdtdh="http://schemas.microsoft.com/office/word/2020/wordml/sdtdatahash" xmlns:w16se="http://schemas.microsoft.com/office/word/2015/wordml/symex" xmlns:wpg="http://schemas.microsoft.com/office/word/2010/wordprocessingGroup" xmlns:wpi="http://schemas.microsoft.com/office/word/2010/wordprocessingInk" xmlns:wne="http://schemas.microsoft.com/office/word/2006/wordml" xmlns:wps="http://schemas.microsoft.com/office/word/2010/wordprocessingShape" mc:Ignorable="w14 w15 w16se w16cid w16 w16cex w16sdtdh w16du wp14">
   <w:endnote w:type="separator" w:id="-1">
     <w:p>
       <w:pPr>
@@ -10046,7 +10164,7 @@
 </file>
 
 <file path=word/footer1.xml><?xml version="1.0" encoding="utf-8"?>
-<w:ftr xmlns:wpc="http://schemas.microsoft.com/office/word/2010/wordprocessingCanvas" xmlns:cx="http://schemas.microsoft.com/office/drawing/2014/chartex" xmlns:cx1="http://schemas.microsoft.com/office/drawing/2015/9/8/chartex" xmlns:cx2="http://schemas.microsoft.com/office/drawing/2015/10/21/chartex" xmlns:cx3="http://schemas.microsoft.com/office/drawing/2016/5/9/chartex" xmlns:cx4="http://schemas.microsoft.com/office/drawing/2016/5/10/chartex" xmlns:cx5="http://schemas.microsoft.com/office/drawing/2016/5/11/chartex" xmlns:cx6="http://schemas.microsoft.com/office/drawing/2016/5/12/chartex" xmlns:cx7="http://schemas.microsoft.com/office/drawing/2016/5/13/chartex" xmlns:cx8="http://schemas.microsoft.com/office/drawing/2016/5/14/chartex" xmlns:mc="http://schemas.openxmlformats.org/markup-compatibility/2006" xmlns:aink="http://schemas.microsoft.com/office/drawing/2016/ink" xmlns:am3d="http://schemas.microsoft.com/office/drawing/2017/model3d" xmlns:o="urn:schemas-microsoft-com:office:office" xmlns:r="http://schemas.openxmlformats.org/officeDocument/2006/relationships" xmlns:m="http://schemas.openxmlformats.org/officeDocument/2006/math" xmlns:v="urn:schemas-microsoft-com:vml" xmlns:wp14="http://schemas.microsoft.com/office/word/2010/wordprocessingDrawing" xmlns:wp="http://schemas.openxmlformats.org/drawingml/2006/wordprocessingDrawing" xmlns:w10="urn:schemas-microsoft-com:office:word" xmlns:w="http://schemas.openxmlformats.org/wordprocessingml/2006/main" xmlns:w14="http://schemas.microsoft.com/office/word/2010/wordml" xmlns:w15="http://schemas.microsoft.com/office/word/2012/wordml" xmlns:w16cex="http://schemas.microsoft.com/office/word/2018/wordml/cex" xmlns:w16cid="http://schemas.microsoft.com/office/word/2016/wordml/cid" xmlns:w16="http://schemas.microsoft.com/office/word/2018/wordml" xmlns:w16sdtdh="http://schemas.microsoft.com/office/word/2020/wordml/sdtdatahash" xmlns:w16se="http://schemas.microsoft.com/office/word/2015/wordml/symex" xmlns:wpg="http://schemas.microsoft.com/office/word/2010/wordprocessingGroup" xmlns:wpi="http://schemas.microsoft.com/office/word/2010/wordprocessingInk" xmlns:wne="http://schemas.microsoft.com/office/word/2006/wordml" xmlns:wps="http://schemas.microsoft.com/office/word/2010/wordprocessingShape" mc:Ignorable="w14 w15 w16se w16cid w16 w16cex w16sdtdh wp14">
+<w:ftr xmlns:wpc="http://schemas.microsoft.com/office/word/2010/wordprocessingCanvas" xmlns:cx="http://schemas.microsoft.com/office/drawing/2014/chartex" xmlns:cx1="http://schemas.microsoft.com/office/drawing/2015/9/8/chartex" xmlns:cx2="http://schemas.microsoft.com/office/drawing/2015/10/21/chartex" xmlns:cx3="http://schemas.microsoft.com/office/drawing/2016/5/9/chartex" xmlns:cx4="http://schemas.microsoft.com/office/drawing/2016/5/10/chartex" xmlns:cx5="http://schemas.microsoft.com/office/drawing/2016/5/11/chartex" xmlns:cx6="http://schemas.microsoft.com/office/drawing/2016/5/12/chartex" xmlns:cx7="http://schemas.microsoft.com/office/drawing/2016/5/13/chartex" xmlns:cx8="http://schemas.microsoft.com/office/drawing/2016/5/14/chartex" xmlns:mc="http://schemas.openxmlformats.org/markup-compatibility/2006" xmlns:aink="http://schemas.microsoft.com/office/drawing/2016/ink" xmlns:am3d="http://schemas.microsoft.com/office/drawing/2017/model3d" xmlns:o="urn:schemas-microsoft-com:office:office" xmlns:oel="http://schemas.microsoft.com/office/2019/extlst" xmlns:r="http://schemas.openxmlformats.org/officeDocument/2006/relationships" xmlns:m="http://schemas.openxmlformats.org/officeDocument/2006/math" xmlns:v="urn:schemas-microsoft-com:vml" xmlns:wp14="http://schemas.microsoft.com/office/word/2010/wordprocessingDrawing" xmlns:wp="http://schemas.openxmlformats.org/drawingml/2006/wordprocessingDrawing" xmlns:w10="urn:schemas-microsoft-com:office:word" xmlns:w="http://schemas.openxmlformats.org/wordprocessingml/2006/main" xmlns:w14="http://schemas.microsoft.com/office/word/2010/wordml" xmlns:w15="http://schemas.microsoft.com/office/word/2012/wordml" xmlns:w16cex="http://schemas.microsoft.com/office/word/2018/wordml/cex" xmlns:w16cid="http://schemas.microsoft.com/office/word/2016/wordml/cid" xmlns:w16="http://schemas.microsoft.com/office/word/2018/wordml" xmlns:w16du="http://schemas.microsoft.com/office/word/2023/wordml/word16du" xmlns:w16sdtdh="http://schemas.microsoft.com/office/word/2020/wordml/sdtdatahash" xmlns:w16se="http://schemas.microsoft.com/office/word/2015/wordml/symex" xmlns:wpg="http://schemas.microsoft.com/office/word/2010/wordprocessingGroup" xmlns:wpi="http://schemas.microsoft.com/office/word/2010/wordprocessingInk" xmlns:wne="http://schemas.microsoft.com/office/word/2006/wordml" xmlns:wps="http://schemas.microsoft.com/office/word/2010/wordprocessingShape" mc:Ignorable="w14 w15 w16se w16cid w16 w16cex w16sdtdh w16du wp14">
   <w:p>
     <w:pPr>
       <w:pStyle w:val="Rodap"/>
@@ -10086,7 +10204,7 @@
 </file>
 
 <file path=word/footnotes.xml><?xml version="1.0" encoding="utf-8"?>
-<w:footnotes xmlns:wpc="http://schemas.microsoft.com/office/word/2010/wordprocessingCanvas" xmlns:cx="http://schemas.microsoft.com/office/drawing/2014/chartex" xmlns:cx1="http://schemas.microsoft.com/office/drawing/2015/9/8/chartex" xmlns:cx2="http://schemas.microsoft.com/office/drawing/2015/10/21/chartex" xmlns:cx3="http://schemas.microsoft.com/office/drawing/2016/5/9/chartex" xmlns:cx4="http://schemas.microsoft.com/office/drawing/2016/5/10/chartex" xmlns:cx5="http://schemas.microsoft.com/office/drawing/2016/5/11/chartex" xmlns:cx6="http://schemas.microsoft.com/office/drawing/2016/5/12/chartex" xmlns:cx7="http://schemas.microsoft.com/office/drawing/2016/5/13/chartex" xmlns:cx8="http://schemas.microsoft.com/office/drawing/2016/5/14/chartex" xmlns:mc="http://schemas.openxmlformats.org/markup-compatibility/2006" xmlns:aink="http://schemas.microsoft.com/office/drawing/2016/ink" xmlns:am3d="http://schemas.microsoft.com/office/drawing/2017/model3d" xmlns:o="urn:schemas-microsoft-com:office:office" xmlns:r="http://schemas.openxmlformats.org/officeDocument/2006/relationships" xmlns:m="http://schemas.openxmlformats.org/officeDocument/2006/math" xmlns:v="urn:schemas-microsoft-com:vml" xmlns:wp14="http://schemas.microsoft.com/office/word/2010/wordprocessingDrawing" xmlns:wp="http://schemas.openxmlformats.org/drawingml/2006/wordprocessingDrawing" xmlns:w10="urn:schemas-microsoft-com:office:word" xmlns:w="http://schemas.openxmlformats.org/wordprocessingml/2006/main" xmlns:w14="http://schemas.microsoft.com/office/word/2010/wordml" xmlns:w15="http://schemas.microsoft.com/office/word/2012/wordml" xmlns:w16cex="http://schemas.microsoft.com/office/word/2018/wordml/cex" xmlns:w16cid="http://schemas.microsoft.com/office/word/2016/wordml/cid" xmlns:w16="http://schemas.microsoft.com/office/word/2018/wordml" xmlns:w16sdtdh="http://schemas.microsoft.com/office/word/2020/wordml/sdtdatahash" xmlns:w16se="http://schemas.microsoft.com/office/word/2015/wordml/symex" xmlns:wpg="http://schemas.microsoft.com/office/word/2010/wordprocessingGroup" xmlns:wpi="http://schemas.microsoft.com/office/word/2010/wordprocessingInk" xmlns:wne="http://schemas.microsoft.com/office/word/2006/wordml" xmlns:wps="http://schemas.microsoft.com/office/word/2010/wordprocessingShape" mc:Ignorable="w14 w15 w16se w16cid w16 w16cex w16sdtdh wp14">
+<w:footnotes xmlns:wpc="http://schemas.microsoft.com/office/word/2010/wordprocessingCanvas" xmlns:cx="http://schemas.microsoft.com/office/drawing/2014/chartex" xmlns:cx1="http://schemas.microsoft.com/office/drawing/2015/9/8/chartex" xmlns:cx2="http://schemas.microsoft.com/office/drawing/2015/10/21/chartex" xmlns:cx3="http://schemas.microsoft.com/office/drawing/2016/5/9/chartex" xmlns:cx4="http://schemas.microsoft.com/office/drawing/2016/5/10/chartex" xmlns:cx5="http://schemas.microsoft.com/office/drawing/2016/5/11/chartex" xmlns:cx6="http://schemas.microsoft.com/office/drawing/2016/5/12/chartex" xmlns:cx7="http://schemas.microsoft.com/office/drawing/2016/5/13/chartex" xmlns:cx8="http://schemas.microsoft.com/office/drawing/2016/5/14/chartex" xmlns:mc="http://schemas.openxmlformats.org/markup-compatibility/2006" xmlns:aink="http://schemas.microsoft.com/office/drawing/2016/ink" xmlns:am3d="http://schemas.microsoft.com/office/drawing/2017/model3d" xmlns:o="urn:schemas-microsoft-com:office:office" xmlns:oel="http://schemas.microsoft.com/office/2019/extlst" xmlns:r="http://schemas.openxmlformats.org/officeDocument/2006/relationships" xmlns:m="http://schemas.openxmlformats.org/officeDocument/2006/math" xmlns:v="urn:schemas-microsoft-com:vml" xmlns:wp14="http://schemas.microsoft.com/office/word/2010/wordprocessingDrawing" xmlns:wp="http://schemas.openxmlformats.org/drawingml/2006/wordprocessingDrawing" xmlns:w10="urn:schemas-microsoft-com:office:word" xmlns:w="http://schemas.openxmlformats.org/wordprocessingml/2006/main" xmlns:w14="http://schemas.microsoft.com/office/word/2010/wordml" xmlns:w15="http://schemas.microsoft.com/office/word/2012/wordml" xmlns:w16cex="http://schemas.microsoft.com/office/word/2018/wordml/cex" xmlns:w16cid="http://schemas.microsoft.com/office/word/2016/wordml/cid" xmlns:w16="http://schemas.microsoft.com/office/word/2018/wordml" xmlns:w16du="http://schemas.microsoft.com/office/word/2023/wordml/word16du" xmlns:w16sdtdh="http://schemas.microsoft.com/office/word/2020/wordml/sdtdatahash" xmlns:w16se="http://schemas.microsoft.com/office/word/2015/wordml/symex" xmlns:wpg="http://schemas.microsoft.com/office/word/2010/wordprocessingGroup" xmlns:wpi="http://schemas.microsoft.com/office/word/2010/wordprocessingInk" xmlns:wne="http://schemas.microsoft.com/office/word/2006/wordml" xmlns:wps="http://schemas.microsoft.com/office/word/2010/wordprocessingShape" mc:Ignorable="w14 w15 w16se w16cid w16 w16cex w16sdtdh w16du wp14">
   <w:footnote w:type="separator" w:id="-1">
     <w:p>
       <w:pPr>
@@ -10111,7 +10229,7 @@
 </file>
 
 <file path=word/header1.xml><?xml version="1.0" encoding="utf-8"?>
-<w:hdr xmlns:wpc="http://schemas.microsoft.com/office/word/2010/wordprocessingCanvas" xmlns:cx="http://schemas.microsoft.com/office/drawing/2014/chartex" xmlns:cx1="http://schemas.microsoft.com/office/drawing/2015/9/8/chartex" xmlns:cx2="http://schemas.microsoft.com/office/drawing/2015/10/21/chartex" xmlns:cx3="http://schemas.microsoft.com/office/drawing/2016/5/9/chartex" xmlns:cx4="http://schemas.microsoft.com/office/drawing/2016/5/10/chartex" xmlns:cx5="http://schemas.microsoft.com/office/drawing/2016/5/11/chartex" xmlns:cx6="http://schemas.microsoft.com/office/drawing/2016/5/12/chartex" xmlns:cx7="http://schemas.microsoft.com/office/drawing/2016/5/13/chartex" xmlns:cx8="http://schemas.microsoft.com/office/drawing/2016/5/14/chartex" xmlns:mc="http://schemas.openxmlformats.org/markup-compatibility/2006" xmlns:aink="http://schemas.microsoft.com/office/drawing/2016/ink" xmlns:am3d="http://schemas.microsoft.com/office/drawing/2017/model3d" xmlns:o="urn:schemas-microsoft-com:office:office" xmlns:r="http://schemas.openxmlformats.org/officeDocument/2006/relationships" xmlns:m="http://schemas.openxmlformats.org/officeDocument/2006/math" xmlns:v="urn:schemas-microsoft-com:vml" xmlns:wp14="http://schemas.microsoft.com/office/word/2010/wordprocessingDrawing" xmlns:wp="http://schemas.openxmlformats.org/drawingml/2006/wordprocessingDrawing" xmlns:w10="urn:schemas-microsoft-com:office:word" xmlns:w="http://schemas.openxmlformats.org/wordprocessingml/2006/main" xmlns:w14="http://schemas.microsoft.com/office/word/2010/wordml" xmlns:w15="http://schemas.microsoft.com/office/word/2012/wordml" xmlns:w16cex="http://schemas.microsoft.com/office/word/2018/wordml/cex" xmlns:w16cid="http://schemas.microsoft.com/office/word/2016/wordml/cid" xmlns:w16="http://schemas.microsoft.com/office/word/2018/wordml" xmlns:w16sdtdh="http://schemas.microsoft.com/office/word/2020/wordml/sdtdatahash" xmlns:w16se="http://schemas.microsoft.com/office/word/2015/wordml/symex" xmlns:wpg="http://schemas.microsoft.com/office/word/2010/wordprocessingGroup" xmlns:wpi="http://schemas.microsoft.com/office/word/2010/wordprocessingInk" xmlns:wne="http://schemas.microsoft.com/office/word/2006/wordml" xmlns:wps="http://schemas.microsoft.com/office/word/2010/wordprocessingShape" mc:Ignorable="w14 w15 w16se w16cid w16 w16cex w16sdtdh wp14">
+<w:hdr xmlns:wpc="http://schemas.microsoft.com/office/word/2010/wordprocessingCanvas" xmlns:cx="http://schemas.microsoft.com/office/drawing/2014/chartex" xmlns:cx1="http://schemas.microsoft.com/office/drawing/2015/9/8/chartex" xmlns:cx2="http://schemas.microsoft.com/office/drawing/2015/10/21/chartex" xmlns:cx3="http://schemas.microsoft.com/office/drawing/2016/5/9/chartex" xmlns:cx4="http://schemas.microsoft.com/office/drawing/2016/5/10/chartex" xmlns:cx5="http://schemas.microsoft.com/office/drawing/2016/5/11/chartex" xmlns:cx6="http://schemas.microsoft.com/office/drawing/2016/5/12/chartex" xmlns:cx7="http://schemas.microsoft.com/office/drawing/2016/5/13/chartex" xmlns:cx8="http://schemas.microsoft.com/office/drawing/2016/5/14/chartex" xmlns:mc="http://schemas.openxmlformats.org/markup-compatibility/2006" xmlns:aink="http://schemas.microsoft.com/office/drawing/2016/ink" xmlns:am3d="http://schemas.microsoft.com/office/drawing/2017/model3d" xmlns:o="urn:schemas-microsoft-com:office:office" xmlns:oel="http://schemas.microsoft.com/office/2019/extlst" xmlns:r="http://schemas.openxmlformats.org/officeDocument/2006/relationships" xmlns:m="http://schemas.openxmlformats.org/officeDocument/2006/math" xmlns:v="urn:schemas-microsoft-com:vml" xmlns:wp14="http://schemas.microsoft.com/office/word/2010/wordprocessingDrawing" xmlns:wp="http://schemas.openxmlformats.org/drawingml/2006/wordprocessingDrawing" xmlns:w10="urn:schemas-microsoft-com:office:word" xmlns:w="http://schemas.openxmlformats.org/wordprocessingml/2006/main" xmlns:w14="http://schemas.microsoft.com/office/word/2010/wordml" xmlns:w15="http://schemas.microsoft.com/office/word/2012/wordml" xmlns:w16cex="http://schemas.microsoft.com/office/word/2018/wordml/cex" xmlns:w16cid="http://schemas.microsoft.com/office/word/2016/wordml/cid" xmlns:w16="http://schemas.microsoft.com/office/word/2018/wordml" xmlns:w16du="http://schemas.microsoft.com/office/word/2023/wordml/word16du" xmlns:w16sdtdh="http://schemas.microsoft.com/office/word/2020/wordml/sdtdatahash" xmlns:w16se="http://schemas.microsoft.com/office/word/2015/wordml/symex" xmlns:wpg="http://schemas.microsoft.com/office/word/2010/wordprocessingGroup" xmlns:wpi="http://schemas.microsoft.com/office/word/2010/wordprocessingInk" xmlns:wne="http://schemas.microsoft.com/office/word/2006/wordml" xmlns:wps="http://schemas.microsoft.com/office/word/2010/wordprocessingShape" mc:Ignorable="w14 w15 w16se w16cid w16 w16cex w16sdtdh w16du wp14">
   <w:tbl>
     <w:tblPr>
       <w:tblStyle w:val="Tabelacomgrade"/>
@@ -10317,7 +10435,7 @@
 </file>
 
 <file path=word/numbering.xml><?xml version="1.0" encoding="utf-8"?>
-<w:numbering xmlns:wpc="http://schemas.microsoft.com/office/word/2010/wordprocessingCanvas" xmlns:cx="http://schemas.microsoft.com/office/drawing/2014/chartex" xmlns:cx1="http://schemas.microsoft.com/office/drawing/2015/9/8/chartex" xmlns:cx2="http://schemas.microsoft.com/office/drawing/2015/10/21/chartex" xmlns:cx3="http://schemas.microsoft.com/office/drawing/2016/5/9/chartex" xmlns:cx4="http://schemas.microsoft.com/office/drawing/2016/5/10/chartex" xmlns:cx5="http://schemas.microsoft.com/office/drawing/2016/5/11/chartex" xmlns:cx6="http://schemas.microsoft.com/office/drawing/2016/5/12/chartex" xmlns:cx7="http://schemas.microsoft.com/office/drawing/2016/5/13/chartex" xmlns:cx8="http://schemas.microsoft.com/office/drawing/2016/5/14/chartex" xmlns:mc="http://schemas.openxmlformats.org/markup-compatibility/2006" xmlns:aink="http://schemas.microsoft.com/office/drawing/2016/ink" xmlns:am3d="http://schemas.microsoft.com/office/drawing/2017/model3d" xmlns:o="urn:schemas-microsoft-com:office:office" xmlns:r="http://schemas.openxmlformats.org/officeDocument/2006/relationships" xmlns:m="http://schemas.openxmlformats.org/officeDocument/2006/math" xmlns:v="urn:schemas-microsoft-com:vml" xmlns:wp14="http://schemas.microsoft.com/office/word/2010/wordprocessingDrawing" xmlns:wp="http://schemas.openxmlformats.org/drawingml/2006/wordprocessingDrawing" xmlns:w10="urn:schemas-microsoft-com:office:word" xmlns:w="http://schemas.openxmlformats.org/wordprocessingml/2006/main" xmlns:w14="http://schemas.microsoft.com/office/word/2010/wordml" xmlns:w15="http://schemas.microsoft.com/office/word/2012/wordml" xmlns:w16cex="http://schemas.microsoft.com/office/word/2018/wordml/cex" xmlns:w16cid="http://schemas.microsoft.com/office/word/2016/wordml/cid" xmlns:w16="http://schemas.microsoft.com/office/word/2018/wordml" xmlns:w16sdtdh="http://schemas.microsoft.com/office/word/2020/wordml/sdtdatahash" xmlns:w16se="http://schemas.microsoft.com/office/word/2015/wordml/symex" xmlns:wpg="http://schemas.microsoft.com/office/word/2010/wordprocessingGroup" xmlns:wpi="http://schemas.microsoft.com/office/word/2010/wordprocessingInk" xmlns:wne="http://schemas.microsoft.com/office/word/2006/wordml" xmlns:wps="http://schemas.microsoft.com/office/word/2010/wordprocessingShape" mc:Ignorable="w14 w15 w16se w16cid w16 w16cex w16sdtdh wp14">
+<w:numbering xmlns:wpc="http://schemas.microsoft.com/office/word/2010/wordprocessingCanvas" xmlns:cx="http://schemas.microsoft.com/office/drawing/2014/chartex" xmlns:cx1="http://schemas.microsoft.com/office/drawing/2015/9/8/chartex" xmlns:cx2="http://schemas.microsoft.com/office/drawing/2015/10/21/chartex" xmlns:cx3="http://schemas.microsoft.com/office/drawing/2016/5/9/chartex" xmlns:cx4="http://schemas.microsoft.com/office/drawing/2016/5/10/chartex" xmlns:cx5="http://schemas.microsoft.com/office/drawing/2016/5/11/chartex" xmlns:cx6="http://schemas.microsoft.com/office/drawing/2016/5/12/chartex" xmlns:cx7="http://schemas.microsoft.com/office/drawing/2016/5/13/chartex" xmlns:cx8="http://schemas.microsoft.com/office/drawing/2016/5/14/chartex" xmlns:mc="http://schemas.openxmlformats.org/markup-compatibility/2006" xmlns:aink="http://schemas.microsoft.com/office/drawing/2016/ink" xmlns:am3d="http://schemas.microsoft.com/office/drawing/2017/model3d" xmlns:o="urn:schemas-microsoft-com:office:office" xmlns:oel="http://schemas.microsoft.com/office/2019/extlst" xmlns:r="http://schemas.openxmlformats.org/officeDocument/2006/relationships" xmlns:m="http://schemas.openxmlformats.org/officeDocument/2006/math" xmlns:v="urn:schemas-microsoft-com:vml" xmlns:wp14="http://schemas.microsoft.com/office/word/2010/wordprocessingDrawing" xmlns:wp="http://schemas.openxmlformats.org/drawingml/2006/wordprocessingDrawing" xmlns:w10="urn:schemas-microsoft-com:office:word" xmlns:w="http://schemas.openxmlformats.org/wordprocessingml/2006/main" xmlns:w14="http://schemas.microsoft.com/office/word/2010/wordml" xmlns:w15="http://schemas.microsoft.com/office/word/2012/wordml" xmlns:w16cex="http://schemas.microsoft.com/office/word/2018/wordml/cex" xmlns:w16cid="http://schemas.microsoft.com/office/word/2016/wordml/cid" xmlns:w16="http://schemas.microsoft.com/office/word/2018/wordml" xmlns:w16du="http://schemas.microsoft.com/office/word/2023/wordml/word16du" xmlns:w16sdtdh="http://schemas.microsoft.com/office/word/2020/wordml/sdtdatahash" xmlns:w16se="http://schemas.microsoft.com/office/word/2015/wordml/symex" xmlns:wpg="http://schemas.microsoft.com/office/word/2010/wordprocessingGroup" xmlns:wpi="http://schemas.microsoft.com/office/word/2010/wordprocessingInk" xmlns:wne="http://schemas.microsoft.com/office/word/2006/wordml" xmlns:wps="http://schemas.microsoft.com/office/word/2010/wordprocessingShape" mc:Ignorable="w14 w15 w16se w16cid w16 w16cex w16sdtdh w16du wp14">
   <w:abstractNum w:abstractNumId="0" w15:restartNumberingAfterBreak="0">
     <w:nsid w:val="02B75EB1"/>
     <w:multiLevelType w:val="hybridMultilevel"/>
@@ -12162,68 +12280,68 @@
       </w:pPr>
     </w:lvl>
   </w:abstractNum>
-  <w:num w:numId="1">
+  <w:num w:numId="1" w16cid:durableId="388110645">
     <w:abstractNumId w:val="13"/>
   </w:num>
-  <w:num w:numId="2">
+  <w:num w:numId="2" w16cid:durableId="1675494588">
     <w:abstractNumId w:val="5"/>
   </w:num>
-  <w:num w:numId="3">
+  <w:num w:numId="3" w16cid:durableId="460416016">
     <w:abstractNumId w:val="16"/>
   </w:num>
-  <w:num w:numId="4">
+  <w:num w:numId="4" w16cid:durableId="1274822707">
     <w:abstractNumId w:val="12"/>
   </w:num>
-  <w:num w:numId="5">
+  <w:num w:numId="5" w16cid:durableId="450055371">
     <w:abstractNumId w:val="9"/>
   </w:num>
-  <w:num w:numId="6">
+  <w:num w:numId="6" w16cid:durableId="484130224">
     <w:abstractNumId w:val="11"/>
   </w:num>
-  <w:num w:numId="7">
+  <w:num w:numId="7" w16cid:durableId="490487203">
     <w:abstractNumId w:val="3"/>
   </w:num>
-  <w:num w:numId="8">
+  <w:num w:numId="8" w16cid:durableId="1997102520">
     <w:abstractNumId w:val="0"/>
   </w:num>
-  <w:num w:numId="9">
+  <w:num w:numId="9" w16cid:durableId="604193589">
     <w:abstractNumId w:val="2"/>
   </w:num>
-  <w:num w:numId="10">
+  <w:num w:numId="10" w16cid:durableId="1034697524">
     <w:abstractNumId w:val="7"/>
   </w:num>
-  <w:num w:numId="11">
+  <w:num w:numId="11" w16cid:durableId="2069113798">
     <w:abstractNumId w:val="11"/>
     <w:lvlOverride w:ilvl="0">
       <w:startOverride w:val="1"/>
     </w:lvlOverride>
   </w:num>
-  <w:num w:numId="12">
+  <w:num w:numId="12" w16cid:durableId="1934120653">
     <w:abstractNumId w:val="14"/>
   </w:num>
-  <w:num w:numId="13">
+  <w:num w:numId="13" w16cid:durableId="341082074">
     <w:abstractNumId w:val="6"/>
   </w:num>
-  <w:num w:numId="14">
+  <w:num w:numId="14" w16cid:durableId="1020157970">
     <w:abstractNumId w:val="8"/>
   </w:num>
-  <w:num w:numId="15">
+  <w:num w:numId="15" w16cid:durableId="1301498259">
     <w:abstractNumId w:val="10"/>
   </w:num>
-  <w:num w:numId="16">
+  <w:num w:numId="16" w16cid:durableId="183521486">
     <w:abstractNumId w:val="15"/>
   </w:num>
-  <w:num w:numId="17">
+  <w:num w:numId="17" w16cid:durableId="1402868149">
     <w:abstractNumId w:val="4"/>
   </w:num>
-  <w:num w:numId="18">
+  <w:num w:numId="18" w16cid:durableId="1695958206">
     <w:abstractNumId w:val="1"/>
   </w:num>
 </w:numbering>
 </file>
 
 <file path=word/styles.xml><?xml version="1.0" encoding="utf-8"?>
-<w:styles xmlns:mc="http://schemas.openxmlformats.org/markup-compatibility/2006" xmlns:r="http://schemas.openxmlformats.org/officeDocument/2006/relationships" xmlns:w="http://schemas.openxmlformats.org/wordprocessingml/2006/main" xmlns:w14="http://schemas.microsoft.com/office/word/2010/wordml" xmlns:w15="http://schemas.microsoft.com/office/word/2012/wordml" xmlns:w16cex="http://schemas.microsoft.com/office/word/2018/wordml/cex" xmlns:w16cid="http://schemas.microsoft.com/office/word/2016/wordml/cid" xmlns:w16="http://schemas.microsoft.com/office/word/2018/wordml" xmlns:w16sdtdh="http://schemas.microsoft.com/office/word/2020/wordml/sdtdatahash" xmlns:w16se="http://schemas.microsoft.com/office/word/2015/wordml/symex" mc:Ignorable="w14 w15 w16se w16cid w16 w16cex w16sdtdh">
+<w:styles xmlns:mc="http://schemas.openxmlformats.org/markup-compatibility/2006" xmlns:r="http://schemas.openxmlformats.org/officeDocument/2006/relationships" xmlns:w="http://schemas.openxmlformats.org/wordprocessingml/2006/main" xmlns:w14="http://schemas.microsoft.com/office/word/2010/wordml" xmlns:w15="http://schemas.microsoft.com/office/word/2012/wordml" xmlns:w16cex="http://schemas.microsoft.com/office/word/2018/wordml/cex" xmlns:w16cid="http://schemas.microsoft.com/office/word/2016/wordml/cid" xmlns:w16="http://schemas.microsoft.com/office/word/2018/wordml" xmlns:w16du="http://schemas.microsoft.com/office/word/2023/wordml/word16du" xmlns:w16sdtdh="http://schemas.microsoft.com/office/word/2020/wordml/sdtdatahash" xmlns:w16se="http://schemas.microsoft.com/office/word/2015/wordml/symex" mc:Ignorable="w14 w15 w16se w16cid w16 w16cex w16sdtdh w16du">
   <w:docDefaults>
     <w:rPrDefault>
       <w:rPr>
@@ -13478,6 +13596,10 @@
 </file>
 
 <file path=customXml/item1.xml><?xml version="1.0" encoding="utf-8"?>
+<b:Sources xmlns:b="http://schemas.openxmlformats.org/officeDocument/2006/bibliography" xmlns="http://schemas.openxmlformats.org/officeDocument/2006/bibliography" SelectedStyle="\APASixthEditionOfficeOnline.xsl" StyleName="APA" Version="6"/>
+</file>
+
+<file path=customXml/item2.xml><?xml version="1.0" encoding="utf-8"?>
 <p:properties xmlns:p="http://schemas.microsoft.com/office/2006/metadata/properties" xmlns:xsi="http://www.w3.org/2001/XMLSchema-instance" xmlns:pc="http://schemas.microsoft.com/office/infopath/2007/PartnerControls">
   <documentManagement>
     <Self_Registration_Enabled xmlns="62040d15-2a0f-436b-b36b-d0997ccb9385" xsi:nil="true"/>
@@ -13532,11 +13654,16 @@
 </p:properties>
 </file>
 
-<file path=customXml/item2.xml><?xml version="1.0" encoding="utf-8"?>
-<b:Sources xmlns:b="http://schemas.openxmlformats.org/officeDocument/2006/bibliography" xmlns="http://schemas.openxmlformats.org/officeDocument/2006/bibliography" SelectedStyle="\APASixthEditionOfficeOnline.xsl" StyleName="APA" Version="6"/>
+<file path=customXml/item3.xml><?xml version="1.0" encoding="utf-8"?>
+<?mso-contentType ?>
+<FormTemplates xmlns="http://schemas.microsoft.com/sharepoint/v3/contenttype/forms">
+  <Display>DocumentLibraryForm</Display>
+  <Edit>DocumentLibraryForm</Edit>
+  <New>DocumentLibraryForm</New>
+</FormTemplates>
 </file>
 
-<file path=customXml/item3.xml><?xml version="1.0" encoding="utf-8"?>
+<file path=customXml/item4.xml><?xml version="1.0" encoding="utf-8"?>
 <ct:contentTypeSchema xmlns:ct="http://schemas.microsoft.com/office/2006/metadata/contentType" xmlns:ma="http://schemas.microsoft.com/office/2006/metadata/properties/metaAttributes" ct:_="" ma:_="" ma:contentTypeName="Document" ma:contentTypeID="0x01010041D9E00BB80FC442A2C2A7499C3714C9" ma:contentTypeVersion="38" ma:contentTypeDescription="Create a new document." ma:contentTypeScope="" ma:versionID="180907cabd1390ce6ba84695c2ac9765">
   <xsd:schema xmlns:xsd="http://www.w3.org/2001/XMLSchema" xmlns:xs="http://www.w3.org/2001/XMLSchema" xmlns:p="http://schemas.microsoft.com/office/2006/metadata/properties" xmlns:ns1="http://schemas.microsoft.com/sharepoint/v3" xmlns:ns3="62040d15-2a0f-436b-b36b-d0997ccb9385" xmlns:ns4="b88ab0f6-212d-4a79-9c89-e60cf90a1af2" targetNamespace="http://schemas.microsoft.com/office/2006/metadata/properties" ma:root="true" ma:fieldsID="d2ec7b8458867c643376c7ad39137ce4" ns1:_="" ns3:_="" ns4:_="">
     <xsd:import namespace="http://schemas.microsoft.com/sharepoint/v3"/>
@@ -13982,16 +14109,15 @@
 </ct:contentTypeSchema>
 </file>
 
-<file path=customXml/item4.xml><?xml version="1.0" encoding="utf-8"?>
-<?mso-contentType ?>
-<FormTemplates xmlns="http://schemas.microsoft.com/sharepoint/v3/contenttype/forms">
-  <Display>DocumentLibraryForm</Display>
-  <Edit>DocumentLibraryForm</Edit>
-  <New>DocumentLibraryForm</New>
-</FormTemplates>
+<file path=customXml/itemProps1.xml><?xml version="1.0" encoding="utf-8"?>
+<ds:datastoreItem xmlns:ds="http://schemas.openxmlformats.org/officeDocument/2006/customXml" ds:itemID="{5070FE65-AA96-43AB-8429-E23F25CB8DC5}">
+  <ds:schemaRefs>
+    <ds:schemaRef ds:uri="http://schemas.openxmlformats.org/officeDocument/2006/bibliography"/>
+  </ds:schemaRefs>
+</ds:datastoreItem>
 </file>
 
-<file path=customXml/itemProps1.xml><?xml version="1.0" encoding="utf-8"?>
+<file path=customXml/itemProps2.xml><?xml version="1.0" encoding="utf-8"?>
 <ds:datastoreItem xmlns:ds="http://schemas.openxmlformats.org/officeDocument/2006/customXml" ds:itemID="{95F86C99-42FA-4EA1-8E50-0FBF23CAF963}">
   <ds:schemaRefs>
     <ds:schemaRef ds:uri="http://schemas.microsoft.com/office/2006/metadata/properties"/>
@@ -14002,15 +14128,15 @@
 </ds:datastoreItem>
 </file>
 
-<file path=customXml/itemProps2.xml><?xml version="1.0" encoding="utf-8"?>
-<ds:datastoreItem xmlns:ds="http://schemas.openxmlformats.org/officeDocument/2006/customXml" ds:itemID="{5070FE65-AA96-43AB-8429-E23F25CB8DC5}">
+<file path=customXml/itemProps3.xml><?xml version="1.0" encoding="utf-8"?>
+<ds:datastoreItem xmlns:ds="http://schemas.openxmlformats.org/officeDocument/2006/customXml" ds:itemID="{11B1DE72-80E9-4162-B852-7908AAB96FDA}">
   <ds:schemaRefs>
-    <ds:schemaRef ds:uri="http://schemas.openxmlformats.org/officeDocument/2006/bibliography"/>
+    <ds:schemaRef ds:uri="http://schemas.microsoft.com/sharepoint/v3/contenttype/forms"/>
   </ds:schemaRefs>
 </ds:datastoreItem>
 </file>
 
-<file path=customXml/itemProps3.xml><?xml version="1.0" encoding="utf-8"?>
+<file path=customXml/itemProps4.xml><?xml version="1.0" encoding="utf-8"?>
 <ds:datastoreItem xmlns:ds="http://schemas.openxmlformats.org/officeDocument/2006/customXml" ds:itemID="{EBB89DE7-2D48-4732-AF70-689A5CB07B71}">
   <ds:schemaRefs>
     <ds:schemaRef ds:uri="http://schemas.microsoft.com/office/2006/metadata/contentType"/>
@@ -14028,12 +14154,4 @@
     <ds:schemaRef ds:uri="http://schemas.microsoft.com/internal/obd"/>
   </ds:schemaRefs>
 </ds:datastoreItem>
-</file>
-
-<file path=customXml/itemProps4.xml><?xml version="1.0" encoding="utf-8"?>
-<ds:datastoreItem xmlns:ds="http://schemas.openxmlformats.org/officeDocument/2006/customXml" ds:itemID="{11B1DE72-80E9-4162-B852-7908AAB96FDA}">
-  <ds:schemaRefs>
-    <ds:schemaRef ds:uri="http://schemas.microsoft.com/sharepoint/v3/contenttype/forms"/>
-  </ds:schemaRefs>
-</ds:datastoreItem>
 </file>
</xml_diff>

<commit_message>
Update word e diagrama de atividade
</commit_message>
<xml_diff>
--- a/trabalhos/BES-Especificação do Projeto - Template para entrega.docx
+++ b/trabalhos/BES-Especificação do Projeto - Template para entrega.docx
@@ -378,7 +378,7 @@
                 <v:stroke joinstyle="miter"/>
                 <v:path gradientshapeok="t" o:connecttype="rect"/>
               </v:shapetype>
-              <v:shape id="Caixa de Texto 2" o:spid="_x0000_s1026" type="#_x0000_t202" style="position:absolute;left:0;text-align:left;margin-left:254.9pt;margin-top:25.65pt;width:207.75pt;height:110.6pt;z-index:251659264;visibility:visible;mso-wrap-style:square;mso-width-percent:0;mso-height-percent:200;mso-wrap-distance-left:9pt;mso-wrap-distance-top:3.6pt;mso-wrap-distance-right:9pt;mso-wrap-distance-bottom:3.6pt;mso-position-horizontal:absolute;mso-position-horizontal-relative:text;mso-position-vertical:absolute;mso-position-vertical-relative:text;mso-width-percent:0;mso-height-percent:200;mso-width-relative:margin;mso-height-relative:margin;v-text-anchor:top" o:gfxdata="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" stroked="f">
+              <v:shape id="Caixa de Texto 2" o:spid="_x0000_s1026" type="#_x0000_t202" style="position:absolute;left:0;text-align:left;margin-left:254.9pt;margin-top:25.65pt;width:207.75pt;height:110.6pt;z-index:251659264;visibility:visible;mso-wrap-style:square;mso-width-percent:0;mso-height-percent:200;mso-wrap-distance-left:9pt;mso-wrap-distance-top:3.6pt;mso-wrap-distance-right:9pt;mso-wrap-distance-bottom:3.6pt;mso-position-horizontal:absolute;mso-position-horizontal-relative:text;mso-position-vertical:absolute;mso-position-vertical-relative:text;mso-width-percent:0;mso-height-percent:200;mso-width-relative:margin;mso-height-relative:margin;v-text-anchor:top" o:gfxdata="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" stroked="f">
                 <v:textbox style="mso-fit-shape-to-text:t">
                   <w:txbxContent>
                     <w:p>
@@ -9204,10 +9204,7 @@
               <w:t xml:space="preserve">: </w:t>
             </w:r>
             <w:r>
-              <w:t xml:space="preserve">não </w:t>
-            </w:r>
-            <w:r>
-              <w:t>estou logado como cliente</w:t>
+              <w:t>não estou logado como cliente</w:t>
             </w:r>
           </w:p>
           <w:p>
@@ -9406,9 +9403,109 @@
     </w:p>
     <w:p>
       <w:pPr>
+        <w:rPr>
+          <w:rFonts w:asciiTheme="majorHAnsi" w:eastAsiaTheme="majorEastAsia" w:hAnsiTheme="majorHAnsi" w:cstheme="majorBidi"/>
+          <w:sz w:val="32"/>
+          <w:szCs w:val="32"/>
+        </w:rPr>
+      </w:pPr>
+    </w:p>
+    <w:p>
+      <w:pPr>
+        <w:rPr>
+          <w:rFonts w:asciiTheme="majorHAnsi" w:eastAsiaTheme="majorEastAsia" w:hAnsiTheme="majorHAnsi" w:cstheme="majorBidi"/>
+          <w:sz w:val="32"/>
+          <w:szCs w:val="32"/>
+        </w:rPr>
+      </w:pPr>
+    </w:p>
+    <w:p>
+      <w:pPr>
+        <w:rPr>
+          <w:rFonts w:asciiTheme="majorHAnsi" w:eastAsiaTheme="majorEastAsia" w:hAnsiTheme="majorHAnsi" w:cstheme="majorBidi"/>
+          <w:sz w:val="32"/>
+          <w:szCs w:val="32"/>
+        </w:rPr>
+      </w:pPr>
+    </w:p>
+    <w:p>
+      <w:pPr>
+        <w:rPr>
+          <w:rFonts w:asciiTheme="majorHAnsi" w:eastAsiaTheme="majorEastAsia" w:hAnsiTheme="majorHAnsi" w:cstheme="majorBidi"/>
+          <w:sz w:val="32"/>
+          <w:szCs w:val="32"/>
+        </w:rPr>
+      </w:pPr>
+    </w:p>
+    <w:p>
+      <w:pPr>
+        <w:rPr>
+          <w:rFonts w:asciiTheme="majorHAnsi" w:eastAsiaTheme="majorEastAsia" w:hAnsiTheme="majorHAnsi" w:cstheme="majorBidi"/>
+          <w:sz w:val="32"/>
+          <w:szCs w:val="32"/>
+        </w:rPr>
+      </w:pPr>
+    </w:p>
+    <w:p>
+      <w:pPr>
+        <w:rPr>
+          <w:rFonts w:asciiTheme="majorHAnsi" w:eastAsiaTheme="majorEastAsia" w:hAnsiTheme="majorHAnsi" w:cstheme="majorBidi"/>
+          <w:sz w:val="32"/>
+          <w:szCs w:val="32"/>
+        </w:rPr>
+      </w:pPr>
+    </w:p>
+    <w:p>
+      <w:pPr>
+        <w:rPr>
+          <w:rFonts w:asciiTheme="majorHAnsi" w:eastAsiaTheme="majorEastAsia" w:hAnsiTheme="majorHAnsi" w:cstheme="majorBidi"/>
+          <w:sz w:val="32"/>
+          <w:szCs w:val="32"/>
+        </w:rPr>
+      </w:pPr>
+    </w:p>
+    <w:p>
+      <w:pPr>
+        <w:rPr>
+          <w:rFonts w:asciiTheme="majorHAnsi" w:eastAsiaTheme="majorEastAsia" w:hAnsiTheme="majorHAnsi" w:cstheme="majorBidi"/>
+          <w:sz w:val="32"/>
+          <w:szCs w:val="32"/>
+        </w:rPr>
+      </w:pPr>
+    </w:p>
+    <w:p>
+      <w:pPr>
+        <w:rPr>
+          <w:rFonts w:asciiTheme="majorHAnsi" w:eastAsiaTheme="majorEastAsia" w:hAnsiTheme="majorHAnsi" w:cstheme="majorBidi"/>
+          <w:sz w:val="32"/>
+          <w:szCs w:val="32"/>
+        </w:rPr>
+      </w:pPr>
+    </w:p>
+    <w:p>
+      <w:pPr>
+        <w:rPr>
+          <w:rFonts w:asciiTheme="majorHAnsi" w:eastAsiaTheme="majorEastAsia" w:hAnsiTheme="majorHAnsi" w:cstheme="majorBidi"/>
+          <w:sz w:val="32"/>
+          <w:szCs w:val="32"/>
+        </w:rPr>
+      </w:pPr>
+    </w:p>
+    <w:p>
+      <w:pPr>
+        <w:rPr>
+          <w:rFonts w:asciiTheme="majorHAnsi" w:eastAsiaTheme="majorEastAsia" w:hAnsiTheme="majorHAnsi" w:cstheme="majorBidi"/>
+          <w:sz w:val="32"/>
+          <w:szCs w:val="32"/>
+        </w:rPr>
+      </w:pPr>
+    </w:p>
+    <w:p>
+      <w:pPr>
         <w:pStyle w:val="Ttulo1"/>
       </w:pPr>
       <w:r>
+        <w:lastRenderedPageBreak/>
         <w:t xml:space="preserve">ARTEFATO 6: </w:t>
       </w:r>
       <w:r>
@@ -9416,10 +9513,245 @@
       </w:r>
       <w:bookmarkEnd w:id="16"/>
     </w:p>
+    <w:p>
+      <w:pPr>
+        <w:ind w:left="360"/>
+      </w:pPr>
+    </w:p>
+    <w:tbl>
+      <w:tblPr>
+        <w:tblStyle w:val="Tabelacomgrade"/>
+        <w:tblW w:w="9209" w:type="dxa"/>
+        <w:tblLook w:val="04A0" w:firstRow="1" w:lastRow="0" w:firstColumn="1" w:lastColumn="0" w:noHBand="0" w:noVBand="1"/>
+      </w:tblPr>
+      <w:tblGrid>
+        <w:gridCol w:w="9209"/>
+      </w:tblGrid>
+      <w:tr>
+        <w:trPr>
+          <w:trHeight w:val="375"/>
+        </w:trPr>
+        <w:tc>
+          <w:tcPr>
+            <w:tcW w:w="9209" w:type="dxa"/>
+            <w:vAlign w:val="center"/>
+          </w:tcPr>
+          <w:p>
+            <w:r>
+              <w:rPr>
+                <w:b/>
+                <w:bCs/>
+              </w:rPr>
+              <w:t xml:space="preserve">ARTEFATO </w:t>
+            </w:r>
+            <w:r>
+              <w:rPr>
+                <w:b/>
+                <w:bCs/>
+              </w:rPr>
+              <w:t>6</w:t>
+            </w:r>
+            <w:r>
+              <w:rPr>
+                <w:b/>
+                <w:bCs/>
+              </w:rPr>
+              <w:t xml:space="preserve">: </w:t>
+            </w:r>
+            <w:r>
+              <w:t>Modelo Relaciona</w:t>
+            </w:r>
+            <w:r>
+              <w:t>l</w:t>
+            </w:r>
+          </w:p>
+        </w:tc>
+      </w:tr>
+      <w:tr>
+        <w:trPr>
+          <w:trHeight w:val="375"/>
+        </w:trPr>
+        <w:tc>
+          <w:tcPr>
+            <w:tcW w:w="9209" w:type="dxa"/>
+            <w:vAlign w:val="center"/>
+          </w:tcPr>
+          <w:p>
+            <w:pPr>
+              <w:jc w:val="center"/>
+              <w:rPr>
+                <w:b/>
+                <w:bCs/>
+              </w:rPr>
+            </w:pPr>
+            <w:r>
+              <w:rPr>
+                <w:b/>
+                <w:bCs/>
+              </w:rPr>
+              <w:drawing>
+                <wp:inline distT="0" distB="0" distL="0" distR="0" wp14:anchorId="54614B05" wp14:editId="3387CF71">
+                  <wp:extent cx="5400040" cy="6292850"/>
+                  <wp:effectExtent l="0" t="0" r="0" b="0"/>
+                  <wp:docPr id="1728243436" name="Imagem 1"/>
+                  <wp:cNvGraphicFramePr>
+                    <a:graphicFrameLocks xmlns:a="http://schemas.openxmlformats.org/drawingml/2006/main" noChangeAspect="1"/>
+                  </wp:cNvGraphicFramePr>
+                  <a:graphic xmlns:a="http://schemas.openxmlformats.org/drawingml/2006/main">
+                    <a:graphicData uri="http://schemas.openxmlformats.org/drawingml/2006/picture">
+                      <pic:pic xmlns:pic="http://schemas.openxmlformats.org/drawingml/2006/picture">
+                        <pic:nvPicPr>
+                          <pic:cNvPr id="1728243436" name=""/>
+                          <pic:cNvPicPr/>
+                        </pic:nvPicPr>
+                        <pic:blipFill>
+                          <a:blip r:embed="rId15"/>
+                          <a:stretch>
+                            <a:fillRect/>
+                          </a:stretch>
+                        </pic:blipFill>
+                        <pic:spPr>
+                          <a:xfrm>
+                            <a:off x="0" y="0"/>
+                            <a:ext cx="5400040" cy="6292850"/>
+                          </a:xfrm>
+                          <a:prstGeom prst="rect">
+                            <a:avLst/>
+                          </a:prstGeom>
+                        </pic:spPr>
+                      </pic:pic>
+                    </a:graphicData>
+                  </a:graphic>
+                </wp:inline>
+              </w:drawing>
+            </w:r>
+          </w:p>
+          <w:p>
+            <w:pPr>
+              <w:rPr>
+                <w:b/>
+                <w:bCs/>
+              </w:rPr>
+            </w:pPr>
+          </w:p>
+          <w:p>
+            <w:pPr>
+              <w:jc w:val="center"/>
+              <w:rPr>
+                <w:b/>
+                <w:bCs/>
+              </w:rPr>
+            </w:pPr>
+          </w:p>
+        </w:tc>
+      </w:tr>
+    </w:tbl>
+    <w:p>
+      <w:pPr>
+        <w:pStyle w:val="Legenda"/>
+        <w:spacing w:before="120"/>
+      </w:pPr>
+      <w:bookmarkStart w:id="19" w:name="_Toc96267031"/>
+      <w:bookmarkStart w:id="20" w:name="_Toc161760123"/>
+      <w:r>
+        <w:t xml:space="preserve">Figura </w:t>
+      </w:r>
+      <w:r>
+        <w:fldChar w:fldCharType="begin"/>
+      </w:r>
+      <w:r>
+        <w:instrText xml:space="preserve"> SEQ Figura \* ARABIC </w:instrText>
+      </w:r>
+      <w:r>
+        <w:fldChar w:fldCharType="separate"/>
+      </w:r>
+      <w:r>
+        <w:rPr>
+          <w:noProof/>
+        </w:rPr>
+        <w:t>7</w:t>
+      </w:r>
+      <w:r>
+        <w:rPr>
+          <w:noProof/>
+        </w:rPr>
+        <w:fldChar w:fldCharType="end"/>
+      </w:r>
+      <w:r>
+        <w:t xml:space="preserve"> – </w:t>
+      </w:r>
+      <w:r>
+        <w:t>Exemplo</w:t>
+      </w:r>
+      <w:r>
+        <w:t>:</w:t>
+      </w:r>
+      <w:r>
+        <w:t xml:space="preserve"> </w:t>
+      </w:r>
+      <w:r>
+        <w:t>Modelo Relacional</w:t>
+      </w:r>
+      <w:r>
+        <w:t xml:space="preserve"> </w:t>
+      </w:r>
+      <w:r>
+        <w:t>gerado por</w:t>
+      </w:r>
+      <w:r>
+        <w:t xml:space="preserve"> engenharia reversa (MySQL Workbench).</w:t>
+      </w:r>
+      <w:bookmarkEnd w:id="19"/>
+      <w:bookmarkEnd w:id="20"/>
+    </w:p>
     <w:p/>
-    <w:p>
-      <w:pPr>
-        <w:ind w:left="360"/>
+    <w:p/>
+    <w:p/>
+    <w:p>
+      <w:pPr>
+        <w:pStyle w:val="CorpodeTexto"/>
+      </w:pPr>
+    </w:p>
+    <w:p>
+      <w:pPr>
+        <w:pStyle w:val="Ttulo1"/>
+      </w:pPr>
+      <w:bookmarkStart w:id="21" w:name="_Toc158902411"/>
+      <w:r>
+        <w:t xml:space="preserve">ARTEFATO </w:t>
+      </w:r>
+      <w:r>
+        <w:t>7</w:t>
+      </w:r>
+      <w:r>
+        <w:t xml:space="preserve">: </w:t>
+      </w:r>
+      <w:r>
+        <w:t>Diagrama de Atividades</w:t>
+      </w:r>
+      <w:bookmarkEnd w:id="21"/>
+      <w:r>
+        <w:t xml:space="preserve"> </w:t>
+      </w:r>
+    </w:p>
+    <w:p/>
+    <w:p>
+      <w:r>
+        <w:rPr>
+          <w:color w:val="00B0F0"/>
+        </w:rPr>
+        <w:t>Incluir D</w:t>
+      </w:r>
+      <w:r>
+        <w:rPr>
+          <w:color w:val="00B0F0"/>
+        </w:rPr>
+        <w:t>iagrama de Atividades (da disciplina de Criação de Modelos Computacionais)</w:t>
+      </w:r>
+    </w:p>
+    <w:p>
+      <w:pPr>
+        <w:pStyle w:val="PargrafodaLista"/>
       </w:pPr>
     </w:p>
     <w:tbl>
@@ -9453,7 +9785,7 @@
                 <w:b/>
                 <w:bCs/>
               </w:rPr>
-              <w:t>6</w:t>
+              <w:t>8.1</w:t>
             </w:r>
             <w:r>
               <w:rPr>
@@ -9463,10 +9795,10 @@
               <w:t xml:space="preserve">: </w:t>
             </w:r>
             <w:r>
-              <w:t>Modelo Relaciona</w:t>
-            </w:r>
-            <w:r>
-              <w:t>l</w:t>
+              <w:t xml:space="preserve">Diagrama de </w:t>
+            </w:r>
+            <w:r>
+              <w:t>Atividades</w:t>
             </w:r>
           </w:p>
         </w:tc>
@@ -9499,359 +9831,10 @@
             </w:pPr>
             <w:r>
               <w:rPr>
+                <w:b/>
+                <w:bCs/>
                 <w:noProof/>
               </w:rPr>
-              <w:lastRenderedPageBreak/>
-              <w:drawing>
-                <wp:inline distT="0" distB="0" distL="0" distR="0" wp14:anchorId="60CAD931" wp14:editId="066C64A5">
-                  <wp:extent cx="5400040" cy="5123815"/>
-                  <wp:effectExtent l="0" t="0" r="0" b="635"/>
-                  <wp:docPr id="3" name="Imagem 3"/>
-                  <wp:cNvGraphicFramePr>
-                    <a:graphicFrameLocks xmlns:a="http://schemas.openxmlformats.org/drawingml/2006/main" noChangeAspect="1"/>
-                  </wp:cNvGraphicFramePr>
-                  <a:graphic xmlns:a="http://schemas.openxmlformats.org/drawingml/2006/main">
-                    <a:graphicData uri="http://schemas.openxmlformats.org/drawingml/2006/picture">
-                      <pic:pic xmlns:pic="http://schemas.openxmlformats.org/drawingml/2006/picture">
-                        <pic:nvPicPr>
-                          <pic:cNvPr id="0" name="Picture 1"/>
-                          <pic:cNvPicPr>
-                            <a:picLocks noChangeAspect="1" noChangeArrowheads="1"/>
-                          </pic:cNvPicPr>
-                        </pic:nvPicPr>
-                        <pic:blipFill>
-                          <a:blip r:embed="rId15">
-                            <a:extLst>
-                              <a:ext uri="{28A0092B-C50C-407E-A947-70E740481C1C}">
-                                <a14:useLocalDpi xmlns:a14="http://schemas.microsoft.com/office/drawing/2010/main" val="0"/>
-                              </a:ext>
-                            </a:extLst>
-                          </a:blip>
-                          <a:srcRect/>
-                          <a:stretch>
-                            <a:fillRect/>
-                          </a:stretch>
-                        </pic:blipFill>
-                        <pic:spPr bwMode="auto">
-                          <a:xfrm>
-                            <a:off x="0" y="0"/>
-                            <a:ext cx="5400040" cy="5123815"/>
-                          </a:xfrm>
-                          <a:prstGeom prst="rect">
-                            <a:avLst/>
-                          </a:prstGeom>
-                          <a:noFill/>
-                          <a:ln>
-                            <a:noFill/>
-                          </a:ln>
-                        </pic:spPr>
-                      </pic:pic>
-                    </a:graphicData>
-                  </a:graphic>
-                </wp:inline>
-              </w:drawing>
-            </w:r>
-          </w:p>
-          <w:p>
-            <w:pPr>
-              <w:jc w:val="center"/>
-              <w:rPr>
-                <w:b/>
-                <w:bCs/>
-              </w:rPr>
-            </w:pPr>
-          </w:p>
-          <w:p>
-            <w:pPr>
-              <w:jc w:val="center"/>
-              <w:rPr>
-                <w:b/>
-                <w:bCs/>
-              </w:rPr>
-            </w:pPr>
-          </w:p>
-          <w:p>
-            <w:pPr>
-              <w:jc w:val="center"/>
-              <w:rPr>
-                <w:b/>
-                <w:bCs/>
-              </w:rPr>
-            </w:pPr>
-          </w:p>
-          <w:p>
-            <w:pPr>
-              <w:jc w:val="center"/>
-              <w:rPr>
-                <w:b/>
-                <w:bCs/>
-              </w:rPr>
-            </w:pPr>
-          </w:p>
-          <w:p>
-            <w:pPr>
-              <w:jc w:val="center"/>
-              <w:rPr>
-                <w:b/>
-                <w:bCs/>
-              </w:rPr>
-            </w:pPr>
-            <w:r>
-              <w:rPr>
-                <w:b/>
-                <w:bCs/>
-                <w:noProof/>
-              </w:rPr>
-              <w:lastRenderedPageBreak/>
-              <w:drawing>
-                <wp:inline distT="0" distB="0" distL="0" distR="0" wp14:anchorId="5F0907E6" wp14:editId="7880FD0F">
-                  <wp:extent cx="5400040" cy="4319905"/>
-                  <wp:effectExtent l="0" t="0" r="0" b="4445"/>
-                  <wp:docPr id="1391430904" name="Imagem 1"/>
-                  <wp:cNvGraphicFramePr>
-                    <a:graphicFrameLocks xmlns:a="http://schemas.openxmlformats.org/drawingml/2006/main" noChangeAspect="1"/>
-                  </wp:cNvGraphicFramePr>
-                  <a:graphic xmlns:a="http://schemas.openxmlformats.org/drawingml/2006/main">
-                    <a:graphicData uri="http://schemas.openxmlformats.org/drawingml/2006/picture">
-                      <pic:pic xmlns:pic="http://schemas.openxmlformats.org/drawingml/2006/picture">
-                        <pic:nvPicPr>
-                          <pic:cNvPr id="1391430904" name=""/>
-                          <pic:cNvPicPr/>
-                        </pic:nvPicPr>
-                        <pic:blipFill>
-                          <a:blip r:embed="rId16"/>
-                          <a:stretch>
-                            <a:fillRect/>
-                          </a:stretch>
-                        </pic:blipFill>
-                        <pic:spPr>
-                          <a:xfrm>
-                            <a:off x="0" y="0"/>
-                            <a:ext cx="5400040" cy="4319905"/>
-                          </a:xfrm>
-                          <a:prstGeom prst="rect">
-                            <a:avLst/>
-                          </a:prstGeom>
-                        </pic:spPr>
-                      </pic:pic>
-                    </a:graphicData>
-                  </a:graphic>
-                </wp:inline>
-              </w:drawing>
-            </w:r>
-          </w:p>
-          <w:p>
-            <w:pPr>
-              <w:jc w:val="center"/>
-              <w:rPr>
-                <w:b/>
-                <w:bCs/>
-              </w:rPr>
-            </w:pPr>
-          </w:p>
-          <w:p>
-            <w:pPr>
-              <w:jc w:val="center"/>
-              <w:rPr>
-                <w:b/>
-                <w:bCs/>
-              </w:rPr>
-            </w:pPr>
-          </w:p>
-        </w:tc>
-      </w:tr>
-    </w:tbl>
-    <w:p>
-      <w:pPr>
-        <w:pStyle w:val="Legenda"/>
-        <w:spacing w:before="120"/>
-      </w:pPr>
-      <w:bookmarkStart w:id="19" w:name="_Toc96267031"/>
-      <w:bookmarkStart w:id="20" w:name="_Toc161760123"/>
-      <w:r>
-        <w:lastRenderedPageBreak/>
-        <w:t xml:space="preserve">Figura </w:t>
-      </w:r>
-      <w:r>
-        <w:fldChar w:fldCharType="begin"/>
-      </w:r>
-      <w:r>
-        <w:instrText xml:space="preserve"> SEQ Figura \* ARABIC </w:instrText>
-      </w:r>
-      <w:r>
-        <w:fldChar w:fldCharType="separate"/>
-      </w:r>
-      <w:r>
-        <w:rPr>
-          <w:noProof/>
-        </w:rPr>
-        <w:t>7</w:t>
-      </w:r>
-      <w:r>
-        <w:rPr>
-          <w:noProof/>
-        </w:rPr>
-        <w:fldChar w:fldCharType="end"/>
-      </w:r>
-      <w:r>
-        <w:t xml:space="preserve"> – </w:t>
-      </w:r>
-      <w:r>
-        <w:t>Exemplo</w:t>
-      </w:r>
-      <w:r>
-        <w:t>:</w:t>
-      </w:r>
-      <w:r>
-        <w:t xml:space="preserve"> </w:t>
-      </w:r>
-      <w:r>
-        <w:t>Modelo Relacional</w:t>
-      </w:r>
-      <w:r>
-        <w:t xml:space="preserve"> </w:t>
-      </w:r>
-      <w:r>
-        <w:t>gerado por</w:t>
-      </w:r>
-      <w:r>
-        <w:t xml:space="preserve"> engenharia reversa (MySQL Workbench).</w:t>
-      </w:r>
-      <w:bookmarkEnd w:id="19"/>
-      <w:bookmarkEnd w:id="20"/>
-    </w:p>
-    <w:p/>
-    <w:p/>
-    <w:p/>
-    <w:p>
-      <w:pPr>
-        <w:pStyle w:val="CorpodeTexto"/>
-      </w:pPr>
-    </w:p>
-    <w:p>
-      <w:pPr>
-        <w:pStyle w:val="Ttulo1"/>
-      </w:pPr>
-      <w:bookmarkStart w:id="21" w:name="_Toc158902411"/>
-      <w:r>
-        <w:t xml:space="preserve">ARTEFATO </w:t>
-      </w:r>
-      <w:r>
-        <w:t>7</w:t>
-      </w:r>
-      <w:r>
-        <w:t xml:space="preserve">: </w:t>
-      </w:r>
-      <w:r>
-        <w:t>Diagrama de Atividades</w:t>
-      </w:r>
-      <w:bookmarkEnd w:id="21"/>
-      <w:r>
-        <w:t xml:space="preserve"> </w:t>
-      </w:r>
-    </w:p>
-    <w:p/>
-    <w:p>
-      <w:r>
-        <w:rPr>
-          <w:color w:val="00B0F0"/>
-        </w:rPr>
-        <w:t>Incluir D</w:t>
-      </w:r>
-      <w:r>
-        <w:rPr>
-          <w:color w:val="00B0F0"/>
-        </w:rPr>
-        <w:t>iagrama de Atividades (da disciplina de Criação de Modelos Computacionais)</w:t>
-      </w:r>
-    </w:p>
-    <w:p>
-      <w:pPr>
-        <w:pStyle w:val="PargrafodaLista"/>
-      </w:pPr>
-    </w:p>
-    <w:tbl>
-      <w:tblPr>
-        <w:tblStyle w:val="Tabelacomgrade"/>
-        <w:tblW w:w="8494" w:type="dxa"/>
-        <w:tblLook w:val="04A0" w:firstRow="1" w:lastRow="0" w:firstColumn="1" w:lastColumn="0" w:noHBand="0" w:noVBand="1"/>
-      </w:tblPr>
-      <w:tblGrid>
-        <w:gridCol w:w="8494"/>
-      </w:tblGrid>
-      <w:tr>
-        <w:trPr>
-          <w:trHeight w:val="375"/>
-        </w:trPr>
-        <w:tc>
-          <w:tcPr>
-            <w:tcW w:w="8494" w:type="dxa"/>
-            <w:vAlign w:val="center"/>
-          </w:tcPr>
-          <w:p>
-            <w:r>
-              <w:rPr>
-                <w:b/>
-                <w:bCs/>
-              </w:rPr>
-              <w:t xml:space="preserve">ARTEFATO </w:t>
-            </w:r>
-            <w:r>
-              <w:rPr>
-                <w:b/>
-                <w:bCs/>
-              </w:rPr>
-              <w:t>8.1</w:t>
-            </w:r>
-            <w:r>
-              <w:rPr>
-                <w:b/>
-                <w:bCs/>
-              </w:rPr>
-              <w:t xml:space="preserve">: </w:t>
-            </w:r>
-            <w:r>
-              <w:t xml:space="preserve">Diagrama de </w:t>
-            </w:r>
-            <w:r>
-              <w:t>Atividades</w:t>
-            </w:r>
-          </w:p>
-        </w:tc>
-      </w:tr>
-      <w:tr>
-        <w:trPr>
-          <w:trHeight w:val="375"/>
-        </w:trPr>
-        <w:tc>
-          <w:tcPr>
-            <w:tcW w:w="8494" w:type="dxa"/>
-            <w:vAlign w:val="center"/>
-          </w:tcPr>
-          <w:p>
-            <w:pPr>
-              <w:jc w:val="center"/>
-              <w:rPr>
-                <w:b/>
-                <w:bCs/>
-              </w:rPr>
-            </w:pPr>
-          </w:p>
-          <w:p>
-            <w:pPr>
-              <w:jc w:val="center"/>
-              <w:rPr>
-                <w:b/>
-                <w:bCs/>
-              </w:rPr>
-            </w:pPr>
-            <w:r>
-              <w:rPr>
-                <w:b/>
-                <w:bCs/>
-                <w:noProof/>
-              </w:rPr>
-              <w:lastRenderedPageBreak/>
               <w:drawing>
                 <wp:inline distT="0" distB="0" distL="0" distR="0" wp14:anchorId="5CAE2FD8" wp14:editId="677C6024">
                   <wp:extent cx="4088118" cy="4015408"/>
@@ -9870,11 +9853,11 @@
                           </pic:cNvPicPr>
                         </pic:nvPicPr>
                         <pic:blipFill>
-                          <a:blip r:embed="rId17">
+                          <a:blip r:embed="rId16">
                             <a:extLst>
                               <a:ext uri="{BEBA8EAE-BF5A-486C-A8C5-ECC9F3942E4B}">
                                 <a14:imgProps xmlns:a14="http://schemas.microsoft.com/office/drawing/2010/main">
-                                  <a14:imgLayer r:embed="rId18">
+                                  <a14:imgLayer r:embed="rId17">
                                     <a14:imgEffect>
                                       <a14:saturation sat="200000"/>
                                     </a14:imgEffect>
@@ -9930,7 +9913,6 @@
       </w:pPr>
       <w:bookmarkStart w:id="22" w:name="_Toc161760125"/>
       <w:r>
-        <w:lastRenderedPageBreak/>
         <w:t xml:space="preserve">Figura </w:t>
       </w:r>
       <w:r>
@@ -10008,7 +9990,7 @@
       <w:r>
         <w:t xml:space="preserve">. 2018. Disponível em: </w:t>
       </w:r>
-      <w:hyperlink r:id="rId19" w:history="1">
+      <w:hyperlink r:id="rId18" w:history="1">
         <w:r>
           <w:rPr>
             <w:rStyle w:val="Hyperlink"/>
@@ -10058,7 +10040,7 @@
       <w:r>
         <w:t xml:space="preserve">Disponível em: </w:t>
       </w:r>
-      <w:hyperlink r:id="rId20" w:history="1">
+      <w:hyperlink r:id="rId19" w:history="1">
         <w:r>
           <w:rPr>
             <w:rStyle w:val="Hyperlink"/>
@@ -10098,7 +10080,7 @@
       <w:r>
         <w:t xml:space="preserve">. 2020. Disponível em: </w:t>
       </w:r>
-      <w:hyperlink r:id="rId21" w:history="1">
+      <w:hyperlink r:id="rId20" w:history="1">
         <w:r>
           <w:rPr>
             <w:rStyle w:val="Hyperlink"/>
@@ -10127,8 +10109,8 @@
       <w:bookmarkEnd w:id="11"/>
     </w:p>
     <w:sectPr>
-      <w:headerReference w:type="default" r:id="rId22"/>
-      <w:footerReference w:type="default" r:id="rId23"/>
+      <w:headerReference w:type="default" r:id="rId21"/>
+      <w:footerReference w:type="default" r:id="rId22"/>
       <w:pgSz w:w="11906" w:h="16838"/>
       <w:pgMar w:top="1417" w:right="1701" w:bottom="1417" w:left="1701" w:header="708" w:footer="708" w:gutter="0"/>
       <w:cols w:space="708"/>
@@ -13596,10 +13578,6 @@
 </file>
 
 <file path=customXml/item1.xml><?xml version="1.0" encoding="utf-8"?>
-<b:Sources xmlns:b="http://schemas.openxmlformats.org/officeDocument/2006/bibliography" xmlns="http://schemas.openxmlformats.org/officeDocument/2006/bibliography" SelectedStyle="\APASixthEditionOfficeOnline.xsl" StyleName="APA" Version="6"/>
-</file>
-
-<file path=customXml/item2.xml><?xml version="1.0" encoding="utf-8"?>
 <p:properties xmlns:p="http://schemas.microsoft.com/office/2006/metadata/properties" xmlns:xsi="http://www.w3.org/2001/XMLSchema-instance" xmlns:pc="http://schemas.microsoft.com/office/infopath/2007/PartnerControls">
   <documentManagement>
     <Self_Registration_Enabled xmlns="62040d15-2a0f-436b-b36b-d0997ccb9385" xsi:nil="true"/>
@@ -13654,16 +13632,11 @@
 </p:properties>
 </file>
 
-<file path=customXml/item3.xml><?xml version="1.0" encoding="utf-8"?>
-<?mso-contentType ?>
-<FormTemplates xmlns="http://schemas.microsoft.com/sharepoint/v3/contenttype/forms">
-  <Display>DocumentLibraryForm</Display>
-  <Edit>DocumentLibraryForm</Edit>
-  <New>DocumentLibraryForm</New>
-</FormTemplates>
+<file path=customXml/item2.xml><?xml version="1.0" encoding="utf-8"?>
+<b:Sources xmlns:b="http://schemas.openxmlformats.org/officeDocument/2006/bibliography" xmlns="http://schemas.openxmlformats.org/officeDocument/2006/bibliography" SelectedStyle="\APASixthEditionOfficeOnline.xsl" StyleName="APA" Version="6"/>
 </file>
 
-<file path=customXml/item4.xml><?xml version="1.0" encoding="utf-8"?>
+<file path=customXml/item3.xml><?xml version="1.0" encoding="utf-8"?>
 <ct:contentTypeSchema xmlns:ct="http://schemas.microsoft.com/office/2006/metadata/contentType" xmlns:ma="http://schemas.microsoft.com/office/2006/metadata/properties/metaAttributes" ct:_="" ma:_="" ma:contentTypeName="Document" ma:contentTypeID="0x01010041D9E00BB80FC442A2C2A7499C3714C9" ma:contentTypeVersion="38" ma:contentTypeDescription="Create a new document." ma:contentTypeScope="" ma:versionID="180907cabd1390ce6ba84695c2ac9765">
   <xsd:schema xmlns:xsd="http://www.w3.org/2001/XMLSchema" xmlns:xs="http://www.w3.org/2001/XMLSchema" xmlns:p="http://schemas.microsoft.com/office/2006/metadata/properties" xmlns:ns1="http://schemas.microsoft.com/sharepoint/v3" xmlns:ns3="62040d15-2a0f-436b-b36b-d0997ccb9385" xmlns:ns4="b88ab0f6-212d-4a79-9c89-e60cf90a1af2" targetNamespace="http://schemas.microsoft.com/office/2006/metadata/properties" ma:root="true" ma:fieldsID="d2ec7b8458867c643376c7ad39137ce4" ns1:_="" ns3:_="" ns4:_="">
     <xsd:import namespace="http://schemas.microsoft.com/sharepoint/v3"/>
@@ -14109,15 +14082,16 @@
 </ct:contentTypeSchema>
 </file>
 
-<file path=customXml/itemProps1.xml><?xml version="1.0" encoding="utf-8"?>
-<ds:datastoreItem xmlns:ds="http://schemas.openxmlformats.org/officeDocument/2006/customXml" ds:itemID="{5070FE65-AA96-43AB-8429-E23F25CB8DC5}">
-  <ds:schemaRefs>
-    <ds:schemaRef ds:uri="http://schemas.openxmlformats.org/officeDocument/2006/bibliography"/>
-  </ds:schemaRefs>
-</ds:datastoreItem>
+<file path=customXml/item4.xml><?xml version="1.0" encoding="utf-8"?>
+<?mso-contentType ?>
+<FormTemplates xmlns="http://schemas.microsoft.com/sharepoint/v3/contenttype/forms">
+  <Display>DocumentLibraryForm</Display>
+  <Edit>DocumentLibraryForm</Edit>
+  <New>DocumentLibraryForm</New>
+</FormTemplates>
 </file>
 
-<file path=customXml/itemProps2.xml><?xml version="1.0" encoding="utf-8"?>
+<file path=customXml/itemProps1.xml><?xml version="1.0" encoding="utf-8"?>
 <ds:datastoreItem xmlns:ds="http://schemas.openxmlformats.org/officeDocument/2006/customXml" ds:itemID="{95F86C99-42FA-4EA1-8E50-0FBF23CAF963}">
   <ds:schemaRefs>
     <ds:schemaRef ds:uri="http://schemas.microsoft.com/office/2006/metadata/properties"/>
@@ -14128,15 +14102,15 @@
 </ds:datastoreItem>
 </file>
 
-<file path=customXml/itemProps3.xml><?xml version="1.0" encoding="utf-8"?>
-<ds:datastoreItem xmlns:ds="http://schemas.openxmlformats.org/officeDocument/2006/customXml" ds:itemID="{11B1DE72-80E9-4162-B852-7908AAB96FDA}">
+<file path=customXml/itemProps2.xml><?xml version="1.0" encoding="utf-8"?>
+<ds:datastoreItem xmlns:ds="http://schemas.openxmlformats.org/officeDocument/2006/customXml" ds:itemID="{5070FE65-AA96-43AB-8429-E23F25CB8DC5}">
   <ds:schemaRefs>
-    <ds:schemaRef ds:uri="http://schemas.microsoft.com/sharepoint/v3/contenttype/forms"/>
+    <ds:schemaRef ds:uri="http://schemas.openxmlformats.org/officeDocument/2006/bibliography"/>
   </ds:schemaRefs>
 </ds:datastoreItem>
 </file>
 
-<file path=customXml/itemProps4.xml><?xml version="1.0" encoding="utf-8"?>
+<file path=customXml/itemProps3.xml><?xml version="1.0" encoding="utf-8"?>
 <ds:datastoreItem xmlns:ds="http://schemas.openxmlformats.org/officeDocument/2006/customXml" ds:itemID="{EBB89DE7-2D48-4732-AF70-689A5CB07B71}">
   <ds:schemaRefs>
     <ds:schemaRef ds:uri="http://schemas.microsoft.com/office/2006/metadata/contentType"/>
@@ -14154,4 +14128,12 @@
     <ds:schemaRef ds:uri="http://schemas.microsoft.com/internal/obd"/>
   </ds:schemaRefs>
 </ds:datastoreItem>
+</file>
+
+<file path=customXml/itemProps4.xml><?xml version="1.0" encoding="utf-8"?>
+<ds:datastoreItem xmlns:ds="http://schemas.openxmlformats.org/officeDocument/2006/customXml" ds:itemID="{11B1DE72-80E9-4162-B852-7908AAB96FDA}">
+  <ds:schemaRefs>
+    <ds:schemaRef ds:uri="http://schemas.microsoft.com/sharepoint/v3/contenttype/forms"/>
+  </ds:schemaRefs>
+</ds:datastoreItem>
 </file>
</xml_diff>